<commit_message>
Sửa 1 chút form hóa đơn
</commit_message>
<xml_diff>
--- a/BÁO CÁO MÔN Lập trình DotNet.docx
+++ b/BÁO CÁO MÔN Lập trình DotNet.docx
@@ -239,6 +239,7 @@
     <w:p>
       <w:pPr>
         <w:spacing w:after="0"/>
+        <w:jc w:val="center"/>
         <w:rPr>
           <w:rFonts w:ascii="Times New Roman" w:hAnsi="Times New Roman" w:cs="Times New Roman"/>
         </w:rPr>
@@ -433,7 +434,32 @@
           <w:sz w:val="32"/>
           <w:szCs w:val="32"/>
         </w:rPr>
-        <w:t xml:space="preserve">XÂY DỰNG CHƯƠNG TRÌNH QUẢN LÝ </w:t>
+        <w:t>XÂY DỰ</w:t>
+      </w:r>
+      <w:r>
+        <w:rPr>
+          <w:rFonts w:ascii="Times New Roman" w:hAnsi="Times New Roman" w:cs="Times New Roman"/>
+          <w:sz w:val="32"/>
+          <w:szCs w:val="32"/>
+        </w:rPr>
+        <w:t>NG</w:t>
+      </w:r>
+      <w:r>
+        <w:rPr>
+          <w:rFonts w:ascii="Times New Roman" w:hAnsi="Times New Roman" w:cs="Times New Roman"/>
+          <w:sz w:val="32"/>
+          <w:szCs w:val="32"/>
+          <w:lang w:val="vi-VN"/>
+        </w:rPr>
+        <w:t xml:space="preserve"> ỨNG DỤNG</w:t>
+      </w:r>
+      <w:r>
+        <w:rPr>
+          <w:rFonts w:ascii="Times New Roman" w:hAnsi="Times New Roman" w:cs="Times New Roman"/>
+          <w:sz w:val="32"/>
+          <w:szCs w:val="32"/>
+        </w:rPr>
+        <w:t xml:space="preserve"> QUẢN LÝ</w:t>
       </w:r>
     </w:p>
     <w:p>
@@ -466,7 +492,7 @@
     <w:p>
       <w:pPr>
         <w:spacing w:after="0"/>
-        <w:jc w:val="right"/>
+        <w:jc w:val="center"/>
         <w:rPr>
           <w:rFonts w:ascii="Times New Roman" w:hAnsi="Times New Roman" w:cs="Times New Roman"/>
           <w:sz w:val="28"/>
@@ -508,7 +534,7 @@
     <w:p>
       <w:pPr>
         <w:spacing w:after="0"/>
-        <w:jc w:val="right"/>
+        <w:jc w:val="center"/>
         <w:rPr>
           <w:rFonts w:ascii="Times New Roman" w:hAnsi="Times New Roman" w:cs="Times New Roman"/>
           <w:sz w:val="28"/>
@@ -519,6 +545,7 @@
     <w:p>
       <w:pPr>
         <w:spacing w:after="0"/>
+        <w:jc w:val="center"/>
         <w:rPr>
           <w:rFonts w:ascii="Times New Roman" w:hAnsi="Times New Roman" w:cs="Times New Roman"/>
           <w:sz w:val="28"/>
@@ -555,7 +582,6 @@
           <w:p>
             <w:pPr>
               <w:spacing w:after="120"/>
-              <w:jc w:val="center"/>
               <w:rPr>
                 <w:rFonts w:ascii="Times New Roman" w:hAnsi="Times New Roman" w:cs="Times New Roman"/>
                 <w:sz w:val="32"/>
@@ -833,6 +859,7 @@
     <w:p>
       <w:pPr>
         <w:spacing w:after="0"/>
+        <w:jc w:val="center"/>
         <w:rPr>
           <w:rFonts w:ascii="Times New Roman" w:hAnsi="Times New Roman" w:cs="Times New Roman"/>
           <w:sz w:val="32"/>
@@ -843,6 +870,7 @@
     <w:p>
       <w:pPr>
         <w:spacing w:after="0"/>
+        <w:jc w:val="both"/>
         <w:rPr>
           <w:rFonts w:ascii="Times New Roman" w:hAnsi="Times New Roman" w:cs="Times New Roman"/>
           <w:sz w:val="32"/>
@@ -859,13 +887,13 @@
         <mc:AlternateContent>
           <mc:Choice Requires="wps">
             <w:drawing>
-              <wp:anchor distT="0" distB="0" distL="114300" distR="114300" simplePos="0" relativeHeight="251659776" behindDoc="0" locked="0" layoutInCell="1" allowOverlap="1" wp14:anchorId="09B3448A" wp14:editId="1EB515DC">
+              <wp:anchor distT="0" distB="0" distL="114300" distR="114300" simplePos="0" relativeHeight="251659776" behindDoc="0" locked="0" layoutInCell="1" allowOverlap="1" wp14:anchorId="09B3448A" wp14:editId="7E36B6E6">
                 <wp:simplePos x="0" y="0"/>
                 <wp:positionH relativeFrom="margin">
-                  <wp:align>center</wp:align>
+                  <wp:posOffset>1790700</wp:posOffset>
                 </wp:positionH>
                 <wp:positionV relativeFrom="paragraph">
-                  <wp:posOffset>231898</wp:posOffset>
+                  <wp:posOffset>231775</wp:posOffset>
                 </wp:positionV>
                 <wp:extent cx="2327564" cy="0"/>
                 <wp:effectExtent l="0" t="19050" r="34925" b="19050"/>
@@ -913,7 +941,7 @@
           </mc:Choice>
           <mc:Fallback>
             <w:pict>
-              <v:line w14:anchorId="22367EBF" id="Straight Connector 4" o:spid="_x0000_s1026" style="position:absolute;z-index:251659776;visibility:visible;mso-wrap-style:square;mso-wrap-distance-left:9pt;mso-wrap-distance-top:0;mso-wrap-distance-right:9pt;mso-wrap-distance-bottom:0;mso-position-horizontal:center;mso-position-horizontal-relative:margin;mso-position-vertical:absolute;mso-position-vertical-relative:text" from="0,18.25pt" to="183.25pt,18.25pt" o:gfxdata="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" strokecolor="black [3213]" strokeweight="2.25pt">
+              <v:line w14:anchorId="09AB8F67" id="Straight Connector 4" o:spid="_x0000_s1026" style="position:absolute;z-index:251659776;visibility:visible;mso-wrap-style:square;mso-wrap-distance-left:9pt;mso-wrap-distance-top:0;mso-wrap-distance-right:9pt;mso-wrap-distance-bottom:0;mso-position-horizontal:absolute;mso-position-horizontal-relative:margin;mso-position-vertical:absolute;mso-position-vertical-relative:text" from="141pt,18.25pt" to="324.25pt,18.25pt" o:gfxdata="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" strokecolor="black [3213]" strokeweight="2.25pt">
                 <w10:wrap anchorx="margin"/>
               </v:line>
             </w:pict>
@@ -955,7 +983,7 @@
           <w:sz w:val="32"/>
           <w:szCs w:val="32"/>
         </w:rPr>
-        <w:t>12 - 20</w:t>
+        <w:t>12</w:t>
       </w:r>
       <w:r>
         <w:rPr>
@@ -965,6 +993,46 @@
           <w:sz w:val="32"/>
           <w:szCs w:val="32"/>
         </w:rPr>
+        <w:t xml:space="preserve"> </w:t>
+      </w:r>
+      <w:r>
+        <w:rPr>
+          <w:rFonts w:ascii="Times New Roman" w:hAnsi="Times New Roman" w:cs="Times New Roman"/>
+          <w:b/>
+          <w:bCs/>
+          <w:sz w:val="32"/>
+          <w:szCs w:val="32"/>
+        </w:rPr>
+        <w:t>-</w:t>
+      </w:r>
+      <w:r>
+        <w:rPr>
+          <w:rFonts w:ascii="Times New Roman" w:hAnsi="Times New Roman" w:cs="Times New Roman"/>
+          <w:b/>
+          <w:bCs/>
+          <w:sz w:val="32"/>
+          <w:szCs w:val="32"/>
+        </w:rPr>
+        <w:t xml:space="preserve"> </w:t>
+      </w:r>
+      <w:r>
+        <w:rPr>
+          <w:rFonts w:ascii="Times New Roman" w:hAnsi="Times New Roman" w:cs="Times New Roman"/>
+          <w:b/>
+          <w:bCs/>
+          <w:sz w:val="32"/>
+          <w:szCs w:val="32"/>
+        </w:rPr>
+        <w:t>20</w:t>
+      </w:r>
+      <w:r>
+        <w:rPr>
+          <w:rFonts w:ascii="Times New Roman" w:hAnsi="Times New Roman" w:cs="Times New Roman"/>
+          <w:b/>
+          <w:bCs/>
+          <w:sz w:val="32"/>
+          <w:szCs w:val="32"/>
+        </w:rPr>
         <w:t>21</w:t>
       </w:r>
     </w:p>
@@ -973,6 +1041,7 @@
         <w:tabs>
           <w:tab w:val="left" w:pos="3722"/>
         </w:tabs>
+        <w:jc w:val="both"/>
         <w:rPr>
           <w:rFonts w:ascii="Times New Roman" w:hAnsi="Times New Roman" w:cs="Times New Roman"/>
           <w:b/>
@@ -1034,6 +1103,7 @@
               <w:tab w:val="left" w:pos="1100"/>
               <w:tab w:val="right" w:leader="dot" w:pos="9350"/>
             </w:tabs>
+            <w:jc w:val="both"/>
             <w:rPr>
               <w:rFonts w:eastAsiaTheme="minorEastAsia"/>
               <w:noProof/>
@@ -1146,6 +1216,7 @@
               <w:tab w:val="left" w:pos="1100"/>
               <w:tab w:val="right" w:leader="dot" w:pos="9350"/>
             </w:tabs>
+            <w:jc w:val="both"/>
             <w:rPr>
               <w:rFonts w:eastAsiaTheme="minorEastAsia"/>
               <w:noProof/>
@@ -1234,6 +1305,7 @@
               <w:tab w:val="left" w:pos="660"/>
               <w:tab w:val="right" w:leader="dot" w:pos="9350"/>
             </w:tabs>
+            <w:jc w:val="both"/>
             <w:rPr>
               <w:rFonts w:eastAsiaTheme="minorEastAsia"/>
               <w:noProof/>
@@ -1324,6 +1396,7 @@
               <w:tab w:val="left" w:pos="880"/>
               <w:tab w:val="right" w:leader="dot" w:pos="9350"/>
             </w:tabs>
+            <w:jc w:val="both"/>
             <w:rPr>
               <w:rFonts w:eastAsiaTheme="minorEastAsia"/>
               <w:noProof/>
@@ -1414,6 +1487,7 @@
               <w:tab w:val="left" w:pos="880"/>
               <w:tab w:val="right" w:leader="dot" w:pos="9350"/>
             </w:tabs>
+            <w:jc w:val="both"/>
             <w:rPr>
               <w:rFonts w:eastAsiaTheme="minorEastAsia"/>
               <w:noProof/>
@@ -1504,6 +1578,7 @@
               <w:tab w:val="left" w:pos="1100"/>
               <w:tab w:val="right" w:leader="dot" w:pos="9350"/>
             </w:tabs>
+            <w:jc w:val="both"/>
             <w:rPr>
               <w:rFonts w:eastAsiaTheme="minorEastAsia"/>
               <w:noProof/>
@@ -1592,6 +1667,7 @@
               <w:tab w:val="left" w:pos="660"/>
               <w:tab w:val="right" w:leader="dot" w:pos="9350"/>
             </w:tabs>
+            <w:jc w:val="both"/>
             <w:rPr>
               <w:rFonts w:eastAsiaTheme="minorEastAsia"/>
               <w:noProof/>
@@ -1682,6 +1758,7 @@
               <w:tab w:val="left" w:pos="880"/>
               <w:tab w:val="right" w:leader="dot" w:pos="9350"/>
             </w:tabs>
+            <w:jc w:val="both"/>
             <w:rPr>
               <w:rFonts w:eastAsiaTheme="minorEastAsia"/>
               <w:noProof/>
@@ -1772,6 +1849,7 @@
               <w:tab w:val="left" w:pos="1100"/>
               <w:tab w:val="right" w:leader="dot" w:pos="9350"/>
             </w:tabs>
+            <w:jc w:val="both"/>
             <w:rPr>
               <w:rFonts w:eastAsiaTheme="minorEastAsia"/>
               <w:noProof/>
@@ -1855,6 +1933,7 @@
         </w:p>
         <w:p>
           <w:pPr>
+            <w:jc w:val="both"/>
             <w:rPr>
               <w:rFonts w:ascii="Times New Roman" w:hAnsi="Times New Roman" w:cs="Times New Roman"/>
             </w:rPr>
@@ -1878,7 +1957,7 @@
         <w:tabs>
           <w:tab w:val="left" w:pos="3722"/>
         </w:tabs>
-        <w:jc w:val="center"/>
+        <w:jc w:val="both"/>
         <w:rPr>
           <w:rFonts w:ascii="Times New Roman" w:hAnsi="Times New Roman" w:cs="Times New Roman"/>
         </w:rPr>
@@ -1899,7 +1978,9 @@
           <w:ilvl w:val="0"/>
           <w:numId w:val="12"/>
         </w:numPr>
+        <w:spacing w:after="240"/>
         <w:ind w:left="1152" w:hanging="144"/>
+        <w:jc w:val="both"/>
         <w:rPr>
           <w:rFonts w:ascii="Times New Roman" w:hAnsi="Times New Roman" w:cs="Times New Roman"/>
         </w:rPr>
@@ -1916,15 +1997,123 @@
     </w:p>
     <w:p>
       <w:pPr>
-        <w:pStyle w:val="ListParagraph"/>
-        <w:spacing w:line="240" w:lineRule="auto"/>
-        <w:ind w:left="432"/>
-        <w:rPr>
-          <w:rFonts w:ascii="Times New Roman" w:hAnsi="Times New Roman" w:cs="Times New Roman"/>
-          <w:b/>
+        <w:spacing w:line="360" w:lineRule="auto"/>
+        <w:ind w:firstLine="720"/>
+        <w:jc w:val="both"/>
+        <w:rPr>
+          <w:rFonts w:ascii="Times New Roman" w:hAnsi="Times New Roman" w:cs="Times New Roman"/>
           <w:bCs/>
           <w:sz w:val="28"/>
           <w:szCs w:val="28"/>
+          <w:lang w:val="vi-VN"/>
+        </w:rPr>
+      </w:pPr>
+      <w:r>
+        <w:rPr>
+          <w:rFonts w:ascii="Times New Roman" w:hAnsi="Times New Roman" w:cs="Times New Roman"/>
+          <w:bCs/>
+          <w:sz w:val="28"/>
+          <w:szCs w:val="28"/>
+          <w:lang w:val="vi-VN"/>
+        </w:rPr>
+        <w:t>Với nhu cầu sống ngày càng cao, con người có xu hướng tìm những thú vui riêng cho mình. Nuôi thú cưng là một trong những hoạt động tinh thần cùng thể chất không thể không kể đến. Với các bạn trẻ, sẽ chọn những loại thú cưng tinh nghịch, phong cách cũng như theo sở thích riêng từng người.</w:t>
+      </w:r>
+    </w:p>
+    <w:p>
+      <w:pPr>
+        <w:spacing w:line="360" w:lineRule="auto"/>
+        <w:ind w:firstLine="720"/>
+        <w:jc w:val="both"/>
+        <w:rPr>
+          <w:rFonts w:ascii="Times New Roman" w:hAnsi="Times New Roman" w:cs="Times New Roman"/>
+          <w:bCs/>
+          <w:sz w:val="28"/>
+          <w:szCs w:val="28"/>
+          <w:lang w:val="vi-VN"/>
+        </w:rPr>
+      </w:pPr>
+      <w:r>
+        <w:rPr>
+          <w:rFonts w:ascii="Times New Roman" w:hAnsi="Times New Roman" w:cs="Times New Roman"/>
+          <w:bCs/>
+          <w:sz w:val="28"/>
+          <w:szCs w:val="28"/>
+          <w:lang w:val="vi-VN"/>
+        </w:rPr>
+        <w:t>Với những cảm xúc vô hình và hữu hình mà thú cưng mang lại. Mọi người ngày càng chăm sóc và bỏ thời gian khi rãnh để quan tâm đến thú cưng nhiều hơn. Song theo đó vấn đề về đồ ăn, đồ uống, đồ vệ sinh, đồ mặc, đồ chơi và cũng như các dịch vụ chăm sóc thú cưng,.... ngày càng đucợ ưa chuộng và phát triển. Vì thế nhu cầu tiêu thụ các sản phẩm và dịch vụ trên ngày càng cao.</w:t>
+      </w:r>
+    </w:p>
+    <w:p>
+      <w:pPr>
+        <w:spacing w:after="0" w:line="360" w:lineRule="auto"/>
+        <w:ind w:firstLine="720"/>
+        <w:jc w:val="both"/>
+        <w:rPr>
+          <w:rFonts w:ascii="Times New Roman" w:hAnsi="Times New Roman" w:cs="Times New Roman"/>
+          <w:sz w:val="26"/>
+          <w:szCs w:val="26"/>
+          <w:lang w:val="vi-VN"/>
+        </w:rPr>
+      </w:pPr>
+      <w:r>
+        <w:rPr>
+          <w:rFonts w:ascii="Times New Roman" w:hAnsi="Times New Roman" w:cs="Times New Roman"/>
+          <w:bCs/>
+          <w:sz w:val="28"/>
+          <w:szCs w:val="28"/>
+          <w:lang w:val="vi-VN"/>
+        </w:rPr>
+        <w:t>Với xu hướng người sử dụng mạng internet để thực hiện các giao dịch trực tuyến thông qua các website hiện tại rất phổ biến. Khách hàng có thể</w:t>
+      </w:r>
+      <w:r>
+        <w:rPr>
+          <w:rFonts w:ascii="Times New Roman" w:hAnsi="Times New Roman" w:cs="Times New Roman"/>
+          <w:bCs/>
+          <w:sz w:val="28"/>
+          <w:szCs w:val="28"/>
+          <w:lang w:val="vi-VN"/>
+        </w:rPr>
+        <w:t xml:space="preserve"> tìm kiếm và chọn lựa những sản phẩm và dịch vụ tốt nhất và mua bán hàng hóa bất cứ đâu và bất cứ lúc nào thông qua các trang web. Sự tiện lợi nêu trên đã thể hiện rất rõ về tính quan trọng và cần thiết của một trang web trong thời điểm hiện tại và tương lai khi internet ngày càng phát triển với tốc độ rất nhanh, vì vậy xây dựng đề tài “</w:t>
+      </w:r>
+      <w:r>
+        <w:rPr>
+          <w:rFonts w:ascii="Times New Roman" w:hAnsi="Times New Roman" w:cs="Times New Roman"/>
+          <w:sz w:val="26"/>
+          <w:szCs w:val="26"/>
+          <w:lang w:val="vi-VN"/>
+        </w:rPr>
+        <w:t xml:space="preserve"> xây dựng chương trình cửa hàng quản lý sản phẩm thú cưng” là một giả pháp kinh doanh hợp lý và hứa hẹn sẽ đem về nguồn thu lợi nhận lớn trong tương lai. </w:t>
+      </w:r>
+    </w:p>
+    <w:p>
+      <w:pPr>
+        <w:rPr>
+          <w:rFonts w:ascii="Times New Roman" w:hAnsi="Times New Roman" w:cs="Times New Roman"/>
+          <w:sz w:val="26"/>
+          <w:szCs w:val="26"/>
+          <w:lang w:val="vi-VN"/>
+        </w:rPr>
+      </w:pPr>
+      <w:r>
+        <w:rPr>
+          <w:rFonts w:ascii="Times New Roman" w:hAnsi="Times New Roman" w:cs="Times New Roman"/>
+          <w:sz w:val="26"/>
+          <w:szCs w:val="26"/>
+          <w:lang w:val="vi-VN"/>
+        </w:rPr>
+        <w:br w:type="page"/>
+      </w:r>
+    </w:p>
+    <w:p>
+      <w:pPr>
+        <w:spacing w:after="0"/>
+        <w:ind w:firstLine="720"/>
+        <w:jc w:val="both"/>
+        <w:rPr>
+          <w:rFonts w:ascii="Times New Roman" w:hAnsi="Times New Roman" w:cs="Times New Roman"/>
+          <w:sz w:val="26"/>
+          <w:szCs w:val="26"/>
+          <w:lang w:val="vi-VN"/>
         </w:rPr>
       </w:pPr>
     </w:p>
@@ -1936,6 +2125,7 @@
           <w:numId w:val="12"/>
         </w:numPr>
         <w:ind w:left="1152" w:hanging="144"/>
+        <w:jc w:val="both"/>
         <w:rPr>
           <w:rFonts w:ascii="Times New Roman" w:hAnsi="Times New Roman" w:cs="Times New Roman"/>
         </w:rPr>
@@ -1957,10 +2147,12 @@
           <w:numId w:val="12"/>
         </w:numPr>
         <w:ind w:left="432" w:hanging="144"/>
+        <w:jc w:val="both"/>
         <w:rPr>
           <w:rFonts w:ascii="Times New Roman" w:hAnsi="Times New Roman" w:cs="Times New Roman"/>
           <w:b/>
           <w:bCs/>
+          <w:lang w:val="vi-VN"/>
         </w:rPr>
       </w:pPr>
       <w:bookmarkStart w:id="2" w:name="_Toc88859254"/>
@@ -1973,6 +2165,1098 @@
         <w:t>Các chức năng chính của hệ thống</w:t>
       </w:r>
       <w:bookmarkEnd w:id="2"/>
+    </w:p>
+    <w:p>
+      <w:pPr>
+        <w:pStyle w:val="ListParagraph"/>
+        <w:numPr>
+          <w:ilvl w:val="1"/>
+          <w:numId w:val="14"/>
+        </w:numPr>
+        <w:jc w:val="both"/>
+        <w:rPr>
+          <w:rFonts w:ascii="Times New Roman" w:hAnsi="Times New Roman" w:cs="Times New Roman"/>
+          <w:sz w:val="26"/>
+          <w:szCs w:val="26"/>
+          <w:lang w:val="vi-VN"/>
+        </w:rPr>
+      </w:pPr>
+      <w:r>
+        <w:rPr>
+          <w:rFonts w:ascii="Times New Roman" w:hAnsi="Times New Roman" w:cs="Times New Roman"/>
+          <w:sz w:val="26"/>
+          <w:szCs w:val="26"/>
+          <w:lang w:val="vi-VN"/>
+        </w:rPr>
+        <w:t xml:space="preserve"> </w:t>
+      </w:r>
+      <w:r>
+        <w:rPr>
+          <w:rFonts w:ascii="Times New Roman" w:hAnsi="Times New Roman" w:cs="Times New Roman"/>
+          <w:b/>
+          <w:sz w:val="26"/>
+          <w:szCs w:val="26"/>
+          <w:lang w:val="vi-VN"/>
+        </w:rPr>
+        <w:t>Quản lý nhân viên:</w:t>
+      </w:r>
+      <w:r>
+        <w:rPr>
+          <w:rFonts w:ascii="Times New Roman" w:hAnsi="Times New Roman" w:cs="Times New Roman"/>
+          <w:sz w:val="26"/>
+          <w:szCs w:val="26"/>
+          <w:lang w:val="vi-VN"/>
+        </w:rPr>
+        <w:t xml:space="preserve"> Trong đó</w:t>
+      </w:r>
+      <w:r>
+        <w:rPr>
+          <w:rFonts w:ascii="Times New Roman" w:hAnsi="Times New Roman" w:cs="Times New Roman"/>
+          <w:sz w:val="26"/>
+          <w:szCs w:val="26"/>
+        </w:rPr>
+        <w:t xml:space="preserve"> các thông tin cần quản lý gồm</w:t>
+      </w:r>
+      <w:r>
+        <w:rPr>
+          <w:rFonts w:ascii="Times New Roman" w:hAnsi="Times New Roman" w:cs="Times New Roman"/>
+          <w:sz w:val="26"/>
+          <w:szCs w:val="26"/>
+          <w:lang w:val="vi-VN"/>
+        </w:rPr>
+        <w:t xml:space="preserve">: </w:t>
+      </w:r>
+      <w:r>
+        <w:rPr>
+          <w:rFonts w:ascii="Times New Roman" w:hAnsi="Times New Roman" w:cs="Times New Roman"/>
+          <w:sz w:val="26"/>
+          <w:szCs w:val="26"/>
+        </w:rPr>
+        <w:t>Mã nhân viên (để phân biệt sự khác nhau giữa các nhân viên)</w:t>
+      </w:r>
+      <w:r>
+        <w:rPr>
+          <w:rFonts w:ascii="Times New Roman" w:hAnsi="Times New Roman" w:cs="Times New Roman"/>
+          <w:sz w:val="26"/>
+          <w:szCs w:val="26"/>
+          <w:lang w:val="vi-VN"/>
+        </w:rPr>
+        <w:t xml:space="preserve">, </w:t>
+      </w:r>
+      <w:r>
+        <w:rPr>
+          <w:rFonts w:ascii="Times New Roman" w:hAnsi="Times New Roman" w:cs="Times New Roman"/>
+          <w:sz w:val="26"/>
+          <w:szCs w:val="26"/>
+        </w:rPr>
+        <w:t>tên nhân viên</w:t>
+      </w:r>
+      <w:r>
+        <w:rPr>
+          <w:rFonts w:ascii="Times New Roman" w:hAnsi="Times New Roman" w:cs="Times New Roman"/>
+          <w:sz w:val="26"/>
+          <w:szCs w:val="26"/>
+          <w:lang w:val="vi-VN"/>
+        </w:rPr>
+        <w:t xml:space="preserve">, </w:t>
+      </w:r>
+      <w:r>
+        <w:rPr>
+          <w:rFonts w:ascii="Times New Roman" w:hAnsi="Times New Roman" w:cs="Times New Roman"/>
+          <w:sz w:val="26"/>
+          <w:szCs w:val="26"/>
+        </w:rPr>
+        <w:t>Căn cước công dân hoặc chứng minh nhân dân</w:t>
+      </w:r>
+      <w:r>
+        <w:rPr>
+          <w:rFonts w:ascii="Times New Roman" w:hAnsi="Times New Roman" w:cs="Times New Roman"/>
+          <w:sz w:val="26"/>
+          <w:szCs w:val="26"/>
+          <w:lang w:val="vi-VN"/>
+        </w:rPr>
+        <w:t xml:space="preserve">, </w:t>
+      </w:r>
+      <w:r>
+        <w:rPr>
+          <w:rFonts w:ascii="Times New Roman" w:hAnsi="Times New Roman" w:cs="Times New Roman"/>
+          <w:sz w:val="26"/>
+          <w:szCs w:val="26"/>
+        </w:rPr>
+        <w:t>giới tính</w:t>
+      </w:r>
+      <w:r>
+        <w:rPr>
+          <w:rFonts w:ascii="Times New Roman" w:hAnsi="Times New Roman" w:cs="Times New Roman"/>
+          <w:sz w:val="26"/>
+          <w:szCs w:val="26"/>
+          <w:lang w:val="vi-VN"/>
+        </w:rPr>
+        <w:t xml:space="preserve">, </w:t>
+      </w:r>
+      <w:r>
+        <w:rPr>
+          <w:rFonts w:ascii="Times New Roman" w:hAnsi="Times New Roman" w:cs="Times New Roman"/>
+          <w:sz w:val="26"/>
+          <w:szCs w:val="26"/>
+        </w:rPr>
+        <w:t>ngày sinh</w:t>
+      </w:r>
+      <w:r>
+        <w:rPr>
+          <w:rFonts w:ascii="Times New Roman" w:hAnsi="Times New Roman" w:cs="Times New Roman"/>
+          <w:sz w:val="26"/>
+          <w:szCs w:val="26"/>
+          <w:lang w:val="vi-VN"/>
+        </w:rPr>
+        <w:t xml:space="preserve">, </w:t>
+      </w:r>
+      <w:r>
+        <w:rPr>
+          <w:rFonts w:ascii="Times New Roman" w:hAnsi="Times New Roman" w:cs="Times New Roman"/>
+          <w:sz w:val="26"/>
+          <w:szCs w:val="26"/>
+        </w:rPr>
+        <w:t>số điện thoại (để tiện trong việc liên lạc và phân công công việc cho nhân viên)</w:t>
+      </w:r>
+      <w:r>
+        <w:rPr>
+          <w:rFonts w:ascii="Times New Roman" w:hAnsi="Times New Roman" w:cs="Times New Roman"/>
+          <w:sz w:val="26"/>
+          <w:szCs w:val="26"/>
+          <w:lang w:val="vi-VN"/>
+        </w:rPr>
+        <w:t xml:space="preserve">, </w:t>
+      </w:r>
+      <w:r>
+        <w:rPr>
+          <w:rFonts w:ascii="Times New Roman" w:hAnsi="Times New Roman" w:cs="Times New Roman"/>
+          <w:sz w:val="26"/>
+          <w:szCs w:val="26"/>
+        </w:rPr>
+        <w:t xml:space="preserve">ảnh đại </w:t>
+      </w:r>
+      <w:r>
+        <w:rPr>
+          <w:rFonts w:ascii="Times New Roman" w:hAnsi="Times New Roman" w:cs="Times New Roman"/>
+          <w:sz w:val="26"/>
+          <w:szCs w:val="26"/>
+        </w:rPr>
+        <w:t>diện của nhân viên</w:t>
+      </w:r>
+      <w:r>
+        <w:rPr>
+          <w:rFonts w:ascii="Times New Roman" w:hAnsi="Times New Roman" w:cs="Times New Roman"/>
+          <w:sz w:val="26"/>
+          <w:szCs w:val="26"/>
+          <w:lang w:val="vi-VN"/>
+        </w:rPr>
+        <w:t xml:space="preserve">. Nhằm nắm bắt được số lượng nhân viên đang làm việc tại cửa hàng và </w:t>
+      </w:r>
+      <w:r>
+        <w:rPr>
+          <w:rFonts w:ascii="Times New Roman" w:hAnsi="Times New Roman" w:cs="Times New Roman"/>
+          <w:sz w:val="26"/>
+          <w:szCs w:val="26"/>
+          <w:lang w:val="vi-VN"/>
+        </w:rPr>
+        <w:t xml:space="preserve">kịp thời </w:t>
+      </w:r>
+      <w:r>
+        <w:rPr>
+          <w:rFonts w:ascii="Times New Roman" w:hAnsi="Times New Roman" w:cs="Times New Roman"/>
+          <w:sz w:val="26"/>
+          <w:szCs w:val="26"/>
+          <w:lang w:val="vi-VN"/>
+        </w:rPr>
+        <w:t>đảm bả</w:t>
+      </w:r>
+      <w:r>
+        <w:rPr>
+          <w:rFonts w:ascii="Times New Roman" w:hAnsi="Times New Roman" w:cs="Times New Roman"/>
+          <w:sz w:val="26"/>
+          <w:szCs w:val="26"/>
+          <w:lang w:val="vi-VN"/>
+        </w:rPr>
+        <w:t xml:space="preserve">o về mặt đào tạo chuyên nghiệp để nắm bắt được nhu cầu khách hàng. Cũng như nhanh nhẹn, vui vẻ khi giao tiếp và chăm sóc khách hàng.  </w:t>
+      </w:r>
+    </w:p>
+    <w:p>
+      <w:pPr>
+        <w:pStyle w:val="ListParagraph"/>
+        <w:numPr>
+          <w:ilvl w:val="1"/>
+          <w:numId w:val="14"/>
+        </w:numPr>
+        <w:jc w:val="both"/>
+        <w:rPr>
+          <w:rFonts w:ascii="Times New Roman" w:hAnsi="Times New Roman" w:cs="Times New Roman"/>
+          <w:sz w:val="26"/>
+          <w:szCs w:val="26"/>
+          <w:lang w:val="vi-VN"/>
+        </w:rPr>
+      </w:pPr>
+      <w:r>
+        <w:rPr>
+          <w:rFonts w:ascii="Times New Roman" w:hAnsi="Times New Roman" w:cs="Times New Roman"/>
+          <w:b/>
+          <w:sz w:val="26"/>
+          <w:szCs w:val="26"/>
+          <w:lang w:val="vi-VN"/>
+        </w:rPr>
+        <w:t>Quản lý tài khoản:</w:t>
+      </w:r>
+      <w:r>
+        <w:rPr>
+          <w:rFonts w:ascii="Times New Roman" w:hAnsi="Times New Roman" w:cs="Times New Roman"/>
+          <w:sz w:val="26"/>
+          <w:szCs w:val="26"/>
+          <w:lang w:val="vi-VN"/>
+        </w:rPr>
+        <w:t xml:space="preserve"> chức năng này giúp admin có thể tra cứu và biết được nhân viên của mình. Hệ thống cho phép nhân viên đăng nhập tài khoản đã được lưu trữ thông tin nhân viên trước đó đã đăng ký. Quy trình đăng nhập tài khoản: tên dăng nhập, mật khẩu, quyền hạn</w:t>
+      </w:r>
+      <w:r>
+        <w:rPr>
+          <w:rFonts w:ascii="Times New Roman" w:hAnsi="Times New Roman" w:cs="Times New Roman"/>
+          <w:sz w:val="26"/>
+          <w:szCs w:val="26"/>
+        </w:rPr>
+        <w:t xml:space="preserve"> (thông tin về quyền hạn để có thể giới hạn tài khoản mức truy cập sử dụng chức năng chương trình giữa nhân viên và người quản lý)</w:t>
+      </w:r>
+      <w:r>
+        <w:rPr>
+          <w:rFonts w:ascii="Times New Roman" w:hAnsi="Times New Roman" w:cs="Times New Roman"/>
+          <w:sz w:val="26"/>
+          <w:szCs w:val="26"/>
+          <w:lang w:val="vi-VN"/>
+        </w:rPr>
+        <w:t>, ghi chú, mã nhân viên.</w:t>
+      </w:r>
+    </w:p>
+    <w:p>
+      <w:pPr>
+        <w:pStyle w:val="ListParagraph"/>
+        <w:numPr>
+          <w:ilvl w:val="1"/>
+          <w:numId w:val="14"/>
+        </w:numPr>
+        <w:jc w:val="both"/>
+        <w:rPr>
+          <w:rFonts w:ascii="Times New Roman" w:hAnsi="Times New Roman" w:cs="Times New Roman"/>
+          <w:sz w:val="26"/>
+          <w:szCs w:val="26"/>
+          <w:lang w:val="vi-VN"/>
+        </w:rPr>
+      </w:pPr>
+      <w:r>
+        <w:rPr>
+          <w:rFonts w:ascii="Times New Roman" w:hAnsi="Times New Roman" w:cs="Times New Roman"/>
+          <w:sz w:val="26"/>
+          <w:szCs w:val="26"/>
+          <w:lang w:val="vi-VN"/>
+        </w:rPr>
+        <w:t xml:space="preserve"> </w:t>
+      </w:r>
+      <w:r>
+        <w:rPr>
+          <w:rFonts w:ascii="Times New Roman" w:hAnsi="Times New Roman" w:cs="Times New Roman"/>
+          <w:b/>
+          <w:sz w:val="26"/>
+          <w:szCs w:val="26"/>
+          <w:lang w:val="vi-VN"/>
+        </w:rPr>
+        <w:t>Quản lý khách hàng:</w:t>
+      </w:r>
+      <w:r>
+        <w:rPr>
+          <w:rFonts w:ascii="Times New Roman" w:hAnsi="Times New Roman" w:cs="Times New Roman"/>
+          <w:sz w:val="26"/>
+          <w:szCs w:val="26"/>
+          <w:lang w:val="vi-VN"/>
+        </w:rPr>
+        <w:t xml:space="preserve"> Trong </w:t>
+      </w:r>
+      <w:r>
+        <w:rPr>
+          <w:rFonts w:ascii="Times New Roman" w:hAnsi="Times New Roman" w:cs="Times New Roman"/>
+          <w:sz w:val="26"/>
+          <w:szCs w:val="26"/>
+        </w:rPr>
+        <w:t>đó thông tin khách hàng cần quản lý gồm: Mã khách hàng, tên khách hàng</w:t>
+      </w:r>
+      <w:r>
+        <w:rPr>
+          <w:rFonts w:ascii="Times New Roman" w:hAnsi="Times New Roman" w:cs="Times New Roman"/>
+          <w:sz w:val="26"/>
+          <w:szCs w:val="26"/>
+          <w:lang w:val="vi-VN"/>
+        </w:rPr>
+        <w:t xml:space="preserve">, </w:t>
+      </w:r>
+      <w:r>
+        <w:rPr>
+          <w:rFonts w:ascii="Times New Roman" w:hAnsi="Times New Roman" w:cs="Times New Roman"/>
+          <w:sz w:val="26"/>
+          <w:szCs w:val="26"/>
+        </w:rPr>
+        <w:t>giới tính</w:t>
+      </w:r>
+      <w:r>
+        <w:rPr>
+          <w:rFonts w:ascii="Times New Roman" w:hAnsi="Times New Roman" w:cs="Times New Roman"/>
+          <w:sz w:val="26"/>
+          <w:szCs w:val="26"/>
+          <w:lang w:val="vi-VN"/>
+        </w:rPr>
+        <w:t xml:space="preserve">, </w:t>
+      </w:r>
+      <w:r>
+        <w:rPr>
+          <w:rFonts w:ascii="Times New Roman" w:hAnsi="Times New Roman" w:cs="Times New Roman"/>
+          <w:sz w:val="26"/>
+          <w:szCs w:val="26"/>
+        </w:rPr>
+        <w:t>số điện thoại</w:t>
+      </w:r>
+      <w:r>
+        <w:rPr>
+          <w:rFonts w:ascii="Times New Roman" w:hAnsi="Times New Roman" w:cs="Times New Roman"/>
+          <w:sz w:val="26"/>
+          <w:szCs w:val="26"/>
+          <w:lang w:val="vi-VN"/>
+        </w:rPr>
+        <w:t xml:space="preserve"> và </w:t>
+      </w:r>
+      <w:r>
+        <w:rPr>
+          <w:rFonts w:ascii="Times New Roman" w:hAnsi="Times New Roman" w:cs="Times New Roman"/>
+          <w:sz w:val="26"/>
+          <w:szCs w:val="26"/>
+        </w:rPr>
+        <w:t>địa chỉ</w:t>
+      </w:r>
+      <w:r>
+        <w:rPr>
+          <w:rFonts w:ascii="Times New Roman" w:hAnsi="Times New Roman" w:cs="Times New Roman"/>
+          <w:sz w:val="26"/>
+          <w:szCs w:val="26"/>
+          <w:lang w:val="vi-VN"/>
+        </w:rPr>
+        <w:t>.</w:t>
+      </w:r>
+      <w:r>
+        <w:rPr>
+          <w:rFonts w:ascii="Times New Roman" w:hAnsi="Times New Roman" w:cs="Times New Roman"/>
+          <w:sz w:val="26"/>
+          <w:szCs w:val="26"/>
+          <w:lang w:val="vi-VN"/>
+        </w:rPr>
+        <w:t xml:space="preserve"> Để biết được đại đa số nhu cầu khách hàng cần tìm và mua những sản phẩm mặt hàng nào cần thiết. Tiện cho nhân viên khi khách hàng mua đồ tại cửa hàng cũng như trên web thì mỗi khách hàng sẽ nhận được một mã khác nhau. Để không bị trùng lập khi chốt đơn và tính tiền.</w:t>
+      </w:r>
+    </w:p>
+    <w:p>
+      <w:pPr>
+        <w:pStyle w:val="ListParagraph"/>
+        <w:numPr>
+          <w:ilvl w:val="1"/>
+          <w:numId w:val="14"/>
+        </w:numPr>
+        <w:jc w:val="both"/>
+        <w:rPr>
+          <w:rFonts w:ascii="Times New Roman" w:hAnsi="Times New Roman" w:cs="Times New Roman"/>
+          <w:sz w:val="26"/>
+          <w:szCs w:val="26"/>
+          <w:lang w:val="vi-VN"/>
+        </w:rPr>
+      </w:pPr>
+      <w:r>
+        <w:rPr>
+          <w:rFonts w:ascii="Times New Roman" w:hAnsi="Times New Roman" w:cs="Times New Roman"/>
+          <w:sz w:val="26"/>
+          <w:szCs w:val="26"/>
+          <w:lang w:val="vi-VN"/>
+        </w:rPr>
+        <w:t xml:space="preserve"> </w:t>
+      </w:r>
+      <w:r>
+        <w:rPr>
+          <w:rFonts w:ascii="Times New Roman" w:hAnsi="Times New Roman" w:cs="Times New Roman"/>
+          <w:b/>
+          <w:sz w:val="26"/>
+          <w:szCs w:val="26"/>
+          <w:lang w:val="vi-VN"/>
+        </w:rPr>
+        <w:t>Quản lý nhà cung cấp:</w:t>
+      </w:r>
+      <w:r>
+        <w:rPr>
+          <w:rFonts w:ascii="Times New Roman" w:hAnsi="Times New Roman" w:cs="Times New Roman"/>
+          <w:sz w:val="26"/>
+          <w:szCs w:val="26"/>
+          <w:lang w:val="vi-VN"/>
+        </w:rPr>
+        <w:t xml:space="preserve"> </w:t>
+      </w:r>
+      <w:r>
+        <w:rPr>
+          <w:rFonts w:ascii="Times New Roman" w:hAnsi="Times New Roman" w:cs="Times New Roman"/>
+          <w:sz w:val="26"/>
+          <w:szCs w:val="26"/>
+        </w:rPr>
+        <w:t xml:space="preserve">quản lý về thông tin nhà cung cấp </w:t>
+      </w:r>
+      <w:r>
+        <w:rPr>
+          <w:rFonts w:ascii="Times New Roman" w:hAnsi="Times New Roman" w:cs="Times New Roman"/>
+          <w:sz w:val="26"/>
+          <w:szCs w:val="26"/>
+          <w:lang w:val="vi-VN"/>
+        </w:rPr>
+        <w:t xml:space="preserve">để có thông tin chính thống và biết rõ nguồn gốc xuất sứ của các mặt hàng đang có tại cửa hàng. Nhằm tạo điều kiện, tin tưởng và tạo sự hài lòng quan tâm mật thiết của khách hàng đối với sản phẩm được bán ra. Và chất lượng cũng đã được nhà cung cấp kiểm duyệt kĩ lưỡng và phù hợp để bán ra thị trường. </w:t>
+      </w:r>
+    </w:p>
+    <w:p>
+      <w:pPr>
+        <w:pStyle w:val="ListParagraph"/>
+        <w:numPr>
+          <w:ilvl w:val="1"/>
+          <w:numId w:val="14"/>
+        </w:numPr>
+        <w:jc w:val="both"/>
+        <w:rPr>
+          <w:rFonts w:ascii="Times New Roman" w:hAnsi="Times New Roman" w:cs="Times New Roman"/>
+          <w:sz w:val="26"/>
+          <w:szCs w:val="26"/>
+          <w:lang w:val="vi-VN"/>
+        </w:rPr>
+      </w:pPr>
+      <w:r>
+        <w:rPr>
+          <w:rFonts w:ascii="Times New Roman" w:hAnsi="Times New Roman" w:cs="Times New Roman"/>
+          <w:sz w:val="26"/>
+          <w:szCs w:val="26"/>
+        </w:rPr>
+        <w:t xml:space="preserve"> </w:t>
+      </w:r>
+      <w:r>
+        <w:rPr>
+          <w:rFonts w:ascii="Times New Roman" w:hAnsi="Times New Roman" w:cs="Times New Roman"/>
+          <w:b/>
+          <w:bCs/>
+          <w:sz w:val="26"/>
+          <w:szCs w:val="26"/>
+        </w:rPr>
+        <w:t>Quản lý về loại hàng hóa</w:t>
+      </w:r>
+      <w:r>
+        <w:rPr>
+          <w:rFonts w:ascii="Times New Roman" w:hAnsi="Times New Roman" w:cs="Times New Roman"/>
+          <w:sz w:val="26"/>
+          <w:szCs w:val="26"/>
+        </w:rPr>
+        <w:t>: Cần quản lý thông tin về loại hàng hóa để dễ dàng trong việc sắp xếp các mặt hàng theo từng mảng để nhập kho.</w:t>
+      </w:r>
+    </w:p>
+    <w:p>
+      <w:pPr>
+        <w:pStyle w:val="ListParagraph"/>
+        <w:numPr>
+          <w:ilvl w:val="1"/>
+          <w:numId w:val="14"/>
+        </w:numPr>
+        <w:jc w:val="both"/>
+        <w:rPr>
+          <w:rFonts w:ascii="Times New Roman" w:hAnsi="Times New Roman" w:cs="Times New Roman"/>
+          <w:sz w:val="26"/>
+          <w:szCs w:val="26"/>
+          <w:lang w:val="vi-VN"/>
+        </w:rPr>
+      </w:pPr>
+      <w:r>
+        <w:rPr>
+          <w:rFonts w:ascii="Times New Roman" w:hAnsi="Times New Roman" w:cs="Times New Roman"/>
+          <w:sz w:val="26"/>
+          <w:szCs w:val="26"/>
+          <w:lang w:val="vi-VN"/>
+        </w:rPr>
+        <w:t xml:space="preserve"> </w:t>
+      </w:r>
+      <w:r>
+        <w:rPr>
+          <w:rFonts w:ascii="Times New Roman" w:hAnsi="Times New Roman" w:cs="Times New Roman"/>
+          <w:b/>
+          <w:sz w:val="26"/>
+          <w:szCs w:val="26"/>
+          <w:lang w:val="vi-VN"/>
+        </w:rPr>
+        <w:t>Quản lý hàng hóa:</w:t>
+      </w:r>
+      <w:r>
+        <w:rPr>
+          <w:rFonts w:ascii="Times New Roman" w:hAnsi="Times New Roman" w:cs="Times New Roman"/>
+          <w:sz w:val="26"/>
+          <w:szCs w:val="26"/>
+          <w:lang w:val="vi-VN"/>
+        </w:rPr>
+        <w:t xml:space="preserve"> </w:t>
+      </w:r>
+      <w:r>
+        <w:rPr>
+          <w:rFonts w:ascii="Times New Roman" w:hAnsi="Times New Roman" w:cs="Times New Roman"/>
+          <w:sz w:val="26"/>
+          <w:szCs w:val="26"/>
+        </w:rPr>
+        <w:t>trong đó thông tin cần quản lý của các mặt hàng tại của hàng gồm</w:t>
+      </w:r>
+      <w:r>
+        <w:rPr>
+          <w:rFonts w:ascii="Times New Roman" w:hAnsi="Times New Roman" w:cs="Times New Roman"/>
+          <w:sz w:val="26"/>
+          <w:szCs w:val="26"/>
+          <w:lang w:val="vi-VN"/>
+        </w:rPr>
+        <w:t xml:space="preserve">: </w:t>
+      </w:r>
+      <w:r>
+        <w:rPr>
+          <w:rFonts w:ascii="Times New Roman" w:hAnsi="Times New Roman" w:cs="Times New Roman"/>
+          <w:sz w:val="26"/>
+          <w:szCs w:val="26"/>
+          <w:lang w:val="vi-VN"/>
+        </w:rPr>
+        <w:t>M</w:t>
+      </w:r>
+      <w:r>
+        <w:rPr>
+          <w:rFonts w:ascii="Times New Roman" w:hAnsi="Times New Roman" w:cs="Times New Roman"/>
+          <w:sz w:val="26"/>
+          <w:szCs w:val="26"/>
+        </w:rPr>
+        <w:t>ã hàng hóa</w:t>
+      </w:r>
+      <w:r>
+        <w:rPr>
+          <w:rFonts w:ascii="Times New Roman" w:hAnsi="Times New Roman" w:cs="Times New Roman"/>
+          <w:sz w:val="26"/>
+          <w:szCs w:val="26"/>
+          <w:lang w:val="vi-VN"/>
+        </w:rPr>
+        <w:t>, T</w:t>
+      </w:r>
+      <w:r>
+        <w:rPr>
+          <w:rFonts w:ascii="Times New Roman" w:hAnsi="Times New Roman" w:cs="Times New Roman"/>
+          <w:sz w:val="26"/>
+          <w:szCs w:val="26"/>
+        </w:rPr>
+        <w:t>ên hàng hóa</w:t>
+      </w:r>
+      <w:r>
+        <w:rPr>
+          <w:rFonts w:ascii="Times New Roman" w:hAnsi="Times New Roman" w:cs="Times New Roman"/>
+          <w:sz w:val="26"/>
+          <w:szCs w:val="26"/>
+          <w:lang w:val="vi-VN"/>
+        </w:rPr>
+        <w:t xml:space="preserve">, </w:t>
+      </w:r>
+      <w:r>
+        <w:rPr>
+          <w:rFonts w:ascii="Times New Roman" w:hAnsi="Times New Roman" w:cs="Times New Roman"/>
+          <w:sz w:val="26"/>
+          <w:szCs w:val="26"/>
+        </w:rPr>
+        <w:t>mã loại hàng</w:t>
+      </w:r>
+      <w:r>
+        <w:rPr>
+          <w:rFonts w:ascii="Times New Roman" w:hAnsi="Times New Roman" w:cs="Times New Roman"/>
+          <w:sz w:val="26"/>
+          <w:szCs w:val="26"/>
+          <w:lang w:val="vi-VN"/>
+        </w:rPr>
+        <w:t xml:space="preserve">, </w:t>
+      </w:r>
+      <w:r>
+        <w:rPr>
+          <w:rFonts w:ascii="Times New Roman" w:hAnsi="Times New Roman" w:cs="Times New Roman"/>
+          <w:sz w:val="26"/>
+          <w:szCs w:val="26"/>
+        </w:rPr>
+        <w:t>số lượng</w:t>
+      </w:r>
+      <w:r>
+        <w:rPr>
+          <w:rFonts w:ascii="Times New Roman" w:hAnsi="Times New Roman" w:cs="Times New Roman"/>
+          <w:sz w:val="26"/>
+          <w:szCs w:val="26"/>
+          <w:lang w:val="vi-VN"/>
+        </w:rPr>
+        <w:t xml:space="preserve">, </w:t>
+      </w:r>
+      <w:r>
+        <w:rPr>
+          <w:rFonts w:ascii="Times New Roman" w:hAnsi="Times New Roman" w:cs="Times New Roman"/>
+          <w:sz w:val="26"/>
+          <w:szCs w:val="26"/>
+        </w:rPr>
+        <w:t>đơn giá nhập</w:t>
+      </w:r>
+      <w:r>
+        <w:rPr>
+          <w:rFonts w:ascii="Times New Roman" w:hAnsi="Times New Roman" w:cs="Times New Roman"/>
+          <w:sz w:val="26"/>
+          <w:szCs w:val="26"/>
+          <w:lang w:val="vi-VN"/>
+        </w:rPr>
+        <w:t xml:space="preserve">, </w:t>
+      </w:r>
+      <w:r>
+        <w:rPr>
+          <w:rFonts w:ascii="Times New Roman" w:hAnsi="Times New Roman" w:cs="Times New Roman"/>
+          <w:sz w:val="26"/>
+          <w:szCs w:val="26"/>
+        </w:rPr>
+        <w:t>đơn giá bán</w:t>
+      </w:r>
+      <w:r>
+        <w:rPr>
+          <w:rFonts w:ascii="Times New Roman" w:hAnsi="Times New Roman" w:cs="Times New Roman"/>
+          <w:sz w:val="26"/>
+          <w:szCs w:val="26"/>
+          <w:lang w:val="vi-VN"/>
+        </w:rPr>
+        <w:t xml:space="preserve">, </w:t>
+      </w:r>
+      <w:r>
+        <w:rPr>
+          <w:rFonts w:ascii="Times New Roman" w:hAnsi="Times New Roman" w:cs="Times New Roman"/>
+          <w:sz w:val="26"/>
+          <w:szCs w:val="26"/>
+        </w:rPr>
+        <w:t>nhà cung cấp</w:t>
+      </w:r>
+      <w:r>
+        <w:rPr>
+          <w:rFonts w:ascii="Times New Roman" w:hAnsi="Times New Roman" w:cs="Times New Roman"/>
+          <w:sz w:val="26"/>
+          <w:szCs w:val="26"/>
+          <w:lang w:val="vi-VN"/>
+        </w:rPr>
+        <w:t xml:space="preserve">, </w:t>
+      </w:r>
+      <w:r>
+        <w:rPr>
+          <w:rFonts w:ascii="Times New Roman" w:hAnsi="Times New Roman" w:cs="Times New Roman"/>
+          <w:sz w:val="26"/>
+          <w:szCs w:val="26"/>
+        </w:rPr>
+        <w:t>mô tả</w:t>
+      </w:r>
+      <w:r>
+        <w:rPr>
+          <w:rFonts w:ascii="Times New Roman" w:hAnsi="Times New Roman" w:cs="Times New Roman"/>
+          <w:sz w:val="26"/>
+          <w:szCs w:val="26"/>
+          <w:lang w:val="vi-VN"/>
+        </w:rPr>
+        <w:t>. K</w:t>
+      </w:r>
+      <w:r>
+        <w:rPr>
+          <w:rFonts w:ascii="Times New Roman" w:hAnsi="Times New Roman" w:cs="Times New Roman"/>
+          <w:sz w:val="26"/>
+          <w:szCs w:val="26"/>
+          <w:lang w:val="vi-VN"/>
+        </w:rPr>
+        <w:t>iểm soát số lượng hàng hóa hiện có trong cử</w:t>
+      </w:r>
+      <w:r>
+        <w:rPr>
+          <w:rFonts w:ascii="Times New Roman" w:hAnsi="Times New Roman" w:cs="Times New Roman"/>
+          <w:sz w:val="26"/>
+          <w:szCs w:val="26"/>
+          <w:lang w:val="vi-VN"/>
+        </w:rPr>
+        <w:t xml:space="preserve">a hàng cũng như </w:t>
+      </w:r>
+      <w:r>
+        <w:rPr>
+          <w:rFonts w:ascii="Times New Roman" w:hAnsi="Times New Roman" w:cs="Times New Roman"/>
+          <w:sz w:val="26"/>
+          <w:szCs w:val="26"/>
+          <w:lang w:val="vi-VN"/>
+        </w:rPr>
+        <w:t>trong kho hàng. Để đảm bảo đáp ứng kịp thời các mặt hàng tốt nhất và nhanh nhất đến tay khách hàng c</w:t>
+      </w:r>
+      <w:r>
+        <w:rPr>
+          <w:rFonts w:ascii="Times New Roman" w:hAnsi="Times New Roman" w:cs="Times New Roman"/>
+          <w:sz w:val="26"/>
+          <w:szCs w:val="26"/>
+        </w:rPr>
+        <w:t>ũng</w:t>
+      </w:r>
+      <w:r>
+        <w:rPr>
+          <w:rFonts w:ascii="Times New Roman" w:hAnsi="Times New Roman" w:cs="Times New Roman"/>
+          <w:sz w:val="26"/>
+          <w:szCs w:val="26"/>
+          <w:lang w:val="vi-VN"/>
+        </w:rPr>
+        <w:t xml:space="preserve"> như ngườ</w:t>
+      </w:r>
+      <w:r>
+        <w:rPr>
+          <w:rFonts w:ascii="Times New Roman" w:hAnsi="Times New Roman" w:cs="Times New Roman"/>
+          <w:sz w:val="26"/>
+          <w:szCs w:val="26"/>
+          <w:lang w:val="vi-VN"/>
+        </w:rPr>
+        <w:t>i tiêu dùng.</w:t>
+      </w:r>
+    </w:p>
+    <w:p>
+      <w:pPr>
+        <w:pStyle w:val="ListParagraph"/>
+        <w:numPr>
+          <w:ilvl w:val="1"/>
+          <w:numId w:val="14"/>
+        </w:numPr>
+        <w:jc w:val="both"/>
+        <w:rPr>
+          <w:rFonts w:ascii="Times New Roman" w:hAnsi="Times New Roman" w:cs="Times New Roman"/>
+          <w:sz w:val="26"/>
+          <w:szCs w:val="26"/>
+          <w:lang w:val="vi-VN"/>
+        </w:rPr>
+      </w:pPr>
+      <w:r>
+        <w:rPr>
+          <w:rFonts w:ascii="Times New Roman" w:hAnsi="Times New Roman" w:cs="Times New Roman"/>
+          <w:sz w:val="26"/>
+          <w:szCs w:val="26"/>
+          <w:lang w:val="vi-VN"/>
+        </w:rPr>
+        <w:lastRenderedPageBreak/>
+        <w:t xml:space="preserve"> </w:t>
+      </w:r>
+      <w:r>
+        <w:rPr>
+          <w:rFonts w:ascii="Times New Roman" w:hAnsi="Times New Roman" w:cs="Times New Roman"/>
+          <w:b/>
+          <w:sz w:val="26"/>
+          <w:szCs w:val="26"/>
+          <w:lang w:val="vi-VN"/>
+        </w:rPr>
+        <w:t>Quản lý hóa đơn nhập</w:t>
+      </w:r>
+      <w:r>
+        <w:rPr>
+          <w:rFonts w:ascii="Times New Roman" w:hAnsi="Times New Roman" w:cs="Times New Roman"/>
+          <w:b/>
+          <w:sz w:val="26"/>
+          <w:szCs w:val="26"/>
+        </w:rPr>
+        <w:t xml:space="preserve"> hàng</w:t>
+      </w:r>
+      <w:r>
+        <w:rPr>
+          <w:rFonts w:ascii="Times New Roman" w:hAnsi="Times New Roman" w:cs="Times New Roman"/>
+          <w:b/>
+          <w:sz w:val="26"/>
+          <w:szCs w:val="26"/>
+          <w:lang w:val="vi-VN"/>
+        </w:rPr>
+        <w:t>:</w:t>
+      </w:r>
+      <w:r>
+        <w:rPr>
+          <w:rFonts w:ascii="Times New Roman" w:hAnsi="Times New Roman" w:cs="Times New Roman"/>
+          <w:sz w:val="26"/>
+          <w:szCs w:val="26"/>
+          <w:lang w:val="vi-VN"/>
+        </w:rPr>
+        <w:t xml:space="preserve"> Nhằm mục đích dễ dàng và đảm bảo rằng tất cả thông tin hóa đơn </w:t>
+      </w:r>
+      <w:r>
+        <w:rPr>
+          <w:rFonts w:ascii="Times New Roman" w:hAnsi="Times New Roman" w:cs="Times New Roman"/>
+          <w:sz w:val="26"/>
+          <w:szCs w:val="26"/>
+        </w:rPr>
+        <w:t>khi hàng được nhập về</w:t>
+      </w:r>
+      <w:r>
+        <w:rPr>
+          <w:rFonts w:ascii="Times New Roman" w:hAnsi="Times New Roman" w:cs="Times New Roman"/>
+          <w:sz w:val="26"/>
+          <w:szCs w:val="26"/>
+          <w:lang w:val="vi-VN"/>
+        </w:rPr>
+        <w:t xml:space="preserve"> sẽ được cập nhật lên hệ thống để lưu trữ và cũng làm số liệu để tổng lại cuối tháng tính toán doanh thu.</w:t>
+      </w:r>
+    </w:p>
+    <w:p>
+      <w:pPr>
+        <w:pStyle w:val="ListParagraph"/>
+        <w:numPr>
+          <w:ilvl w:val="1"/>
+          <w:numId w:val="14"/>
+        </w:numPr>
+        <w:jc w:val="both"/>
+        <w:rPr>
+          <w:rFonts w:ascii="Times New Roman" w:hAnsi="Times New Roman" w:cs="Times New Roman"/>
+          <w:sz w:val="26"/>
+          <w:szCs w:val="26"/>
+          <w:lang w:val="vi-VN"/>
+        </w:rPr>
+      </w:pPr>
+      <w:r>
+        <w:rPr>
+          <w:rFonts w:ascii="Times New Roman" w:hAnsi="Times New Roman" w:cs="Times New Roman"/>
+          <w:sz w:val="26"/>
+          <w:szCs w:val="26"/>
+          <w:lang w:val="vi-VN"/>
+        </w:rPr>
+        <w:t xml:space="preserve"> </w:t>
+      </w:r>
+      <w:r>
+        <w:rPr>
+          <w:rFonts w:ascii="Times New Roman" w:hAnsi="Times New Roman" w:cs="Times New Roman"/>
+          <w:b/>
+          <w:sz w:val="26"/>
+          <w:szCs w:val="26"/>
+          <w:lang w:val="vi-VN"/>
+        </w:rPr>
+        <w:t>Quản lý hóa đơn bán</w:t>
+      </w:r>
+      <w:r>
+        <w:rPr>
+          <w:rFonts w:ascii="Times New Roman" w:hAnsi="Times New Roman" w:cs="Times New Roman"/>
+          <w:b/>
+          <w:sz w:val="26"/>
+          <w:szCs w:val="26"/>
+        </w:rPr>
+        <w:t xml:space="preserve"> hàng</w:t>
+      </w:r>
+      <w:r>
+        <w:rPr>
+          <w:rFonts w:ascii="Times New Roman" w:hAnsi="Times New Roman" w:cs="Times New Roman"/>
+          <w:b/>
+          <w:sz w:val="26"/>
+          <w:szCs w:val="26"/>
+          <w:lang w:val="vi-VN"/>
+        </w:rPr>
+        <w:t>:</w:t>
+      </w:r>
+      <w:r>
+        <w:rPr>
+          <w:rFonts w:ascii="Times New Roman" w:hAnsi="Times New Roman" w:cs="Times New Roman"/>
+          <w:sz w:val="26"/>
+          <w:szCs w:val="26"/>
+          <w:lang w:val="vi-VN"/>
+        </w:rPr>
+        <w:t xml:space="preserve"> </w:t>
+      </w:r>
+      <w:r>
+        <w:rPr>
+          <w:rFonts w:ascii="Times New Roman" w:hAnsi="Times New Roman" w:cs="Times New Roman"/>
+          <w:sz w:val="26"/>
+          <w:szCs w:val="26"/>
+        </w:rPr>
+        <w:t>Khi khách hàng đến mua hàng tại cửa hàng thì cần phải lập và</w:t>
+      </w:r>
+      <w:r>
+        <w:rPr>
+          <w:rFonts w:ascii="Times New Roman" w:hAnsi="Times New Roman" w:cs="Times New Roman"/>
+          <w:sz w:val="26"/>
+          <w:szCs w:val="26"/>
+          <w:lang w:val="vi-VN"/>
+        </w:rPr>
+        <w:t xml:space="preserve"> xuất hóa đơn bán ra trên đó ghi tên sản phẩm, mua ngày mấy tháng mấy, tên khách hàng, tên nhân viên bán và tổng số tiền ghi sẵn trên hóa đơn. </w:t>
+      </w:r>
+      <w:r>
+        <w:rPr>
+          <w:rFonts w:ascii="Times New Roman" w:hAnsi="Times New Roman" w:cs="Times New Roman"/>
+          <w:sz w:val="26"/>
+          <w:szCs w:val="26"/>
+        </w:rPr>
+        <w:t>Ngoài ra cần phải lưu lại hóa đơn bán hàng để báo cáo thống kê doanh thu, số lượng hàng tồn kho theo ngày, theo tháng hoặc theo quý</w:t>
+      </w:r>
+    </w:p>
+    <w:p>
+      <w:pPr>
+        <w:pStyle w:val="ListParagraph"/>
+        <w:numPr>
+          <w:ilvl w:val="1"/>
+          <w:numId w:val="14"/>
+        </w:numPr>
+        <w:jc w:val="both"/>
+        <w:rPr>
+          <w:rFonts w:ascii="Times New Roman" w:hAnsi="Times New Roman" w:cs="Times New Roman"/>
+          <w:sz w:val="26"/>
+          <w:szCs w:val="26"/>
+          <w:lang w:val="vi-VN"/>
+        </w:rPr>
+      </w:pPr>
+      <w:r>
+        <w:rPr>
+          <w:rFonts w:ascii="Times New Roman" w:hAnsi="Times New Roman" w:cs="Times New Roman"/>
+          <w:sz w:val="26"/>
+          <w:szCs w:val="26"/>
+          <w:lang w:val="vi-VN"/>
+        </w:rPr>
+        <w:t xml:space="preserve"> </w:t>
+      </w:r>
+      <w:r>
+        <w:rPr>
+          <w:rFonts w:ascii="Times New Roman" w:hAnsi="Times New Roman" w:cs="Times New Roman"/>
+          <w:b/>
+          <w:sz w:val="26"/>
+          <w:szCs w:val="26"/>
+          <w:lang w:val="vi-VN"/>
+        </w:rPr>
+        <w:t>Quản lý hóa đơn nhập chi tiết:</w:t>
+      </w:r>
+      <w:r>
+        <w:rPr>
+          <w:rFonts w:ascii="Times New Roman" w:hAnsi="Times New Roman" w:cs="Times New Roman"/>
+          <w:sz w:val="26"/>
+          <w:szCs w:val="26"/>
+        </w:rPr>
+        <w:t xml:space="preserve"> việc quản lý chi tiết hóa đơn nhập hàng để biết được chính xác chi tiết</w:t>
+      </w:r>
+      <w:r>
+        <w:rPr>
+          <w:rFonts w:ascii="Times New Roman" w:hAnsi="Times New Roman" w:cs="Times New Roman"/>
+          <w:sz w:val="26"/>
+          <w:szCs w:val="26"/>
+        </w:rPr>
+        <w:t>, ngày nhập, số lượng</w:t>
+      </w:r>
+      <w:r>
+        <w:rPr>
+          <w:rFonts w:ascii="Times New Roman" w:hAnsi="Times New Roman" w:cs="Times New Roman"/>
+          <w:sz w:val="26"/>
+          <w:szCs w:val="26"/>
+        </w:rPr>
+        <w:t xml:space="preserve"> về mặt hàng được nhập về</w:t>
+      </w:r>
+      <w:r>
+        <w:rPr>
+          <w:rFonts w:ascii="Times New Roman" w:hAnsi="Times New Roman" w:cs="Times New Roman"/>
+          <w:sz w:val="26"/>
+          <w:szCs w:val="26"/>
+        </w:rPr>
+        <w:t xml:space="preserve"> kho của cửa hàng.</w:t>
+      </w:r>
+    </w:p>
+    <w:p>
+      <w:pPr>
+        <w:pStyle w:val="ListParagraph"/>
+        <w:numPr>
+          <w:ilvl w:val="1"/>
+          <w:numId w:val="14"/>
+        </w:numPr>
+        <w:jc w:val="both"/>
+        <w:rPr>
+          <w:rFonts w:ascii="Times New Roman" w:hAnsi="Times New Roman" w:cs="Times New Roman"/>
+          <w:sz w:val="26"/>
+          <w:szCs w:val="26"/>
+          <w:lang w:val="vi-VN"/>
+        </w:rPr>
+      </w:pPr>
+      <w:r>
+        <w:rPr>
+          <w:rFonts w:ascii="Times New Roman" w:hAnsi="Times New Roman" w:cs="Times New Roman"/>
+          <w:b/>
+          <w:sz w:val="26"/>
+          <w:szCs w:val="26"/>
+          <w:lang w:val="vi-VN"/>
+        </w:rPr>
+        <w:t xml:space="preserve"> Quản lý hóa đơn bán chi tiết</w:t>
+      </w:r>
+      <w:r>
+        <w:rPr>
+          <w:rFonts w:ascii="Times New Roman" w:hAnsi="Times New Roman" w:cs="Times New Roman"/>
+          <w:b/>
+          <w:sz w:val="26"/>
+          <w:szCs w:val="26"/>
+          <w:lang w:val="vi-VN"/>
+        </w:rPr>
+        <w:t xml:space="preserve">: </w:t>
+      </w:r>
+      <w:r>
+        <w:rPr>
+          <w:rFonts w:ascii="Times New Roman" w:hAnsi="Times New Roman" w:cs="Times New Roman"/>
+          <w:sz w:val="26"/>
+          <w:szCs w:val="26"/>
+          <w:lang w:val="vi-VN"/>
+        </w:rPr>
+        <w:t xml:space="preserve">Chi tiết hóa đơn bán sẽ được xuất ra từ hóa đơn nhân viên đã nhập lên hệ thống. Trên đó có để thông tin: mã hóa đơn bán, mã hàng hóa, số lượng, đơn giá và thành tiền.  Tránh trường hợp </w:t>
+      </w:r>
+      <w:r>
+        <w:rPr>
+          <w:rFonts w:ascii="Times New Roman" w:hAnsi="Times New Roman" w:cs="Times New Roman"/>
+          <w:sz w:val="26"/>
+          <w:szCs w:val="26"/>
+        </w:rPr>
+        <w:t>không mong muốn xảy ra về thất thoát</w:t>
+      </w:r>
+      <w:r>
+        <w:rPr>
+          <w:rFonts w:ascii="Times New Roman" w:hAnsi="Times New Roman" w:cs="Times New Roman"/>
+          <w:sz w:val="26"/>
+          <w:szCs w:val="26"/>
+          <w:lang w:val="vi-VN"/>
+        </w:rPr>
+        <w:t xml:space="preserve"> tiền của khách và đâu đó rõ ràng về mặt chất lượng kể cả tiền bạc giữa cửa hàng và khách hàng</w:t>
+      </w:r>
+      <w:r>
+        <w:rPr>
+          <w:rFonts w:ascii="Times New Roman" w:hAnsi="Times New Roman" w:cs="Times New Roman"/>
+          <w:sz w:val="26"/>
+          <w:szCs w:val="26"/>
+          <w:lang w:val="vi-VN"/>
+        </w:rPr>
+        <w:t>.</w:t>
+      </w:r>
+    </w:p>
+    <w:p>
+      <w:pPr>
+        <w:pStyle w:val="ListParagraph"/>
+        <w:numPr>
+          <w:ilvl w:val="1"/>
+          <w:numId w:val="14"/>
+        </w:numPr>
+        <w:ind w:left="144" w:firstLine="0"/>
+        <w:jc w:val="both"/>
+        <w:rPr>
+          <w:rFonts w:ascii="Times New Roman" w:hAnsi="Times New Roman" w:cs="Times New Roman"/>
+          <w:sz w:val="26"/>
+          <w:szCs w:val="26"/>
+          <w:lang w:val="vi-VN"/>
+        </w:rPr>
+      </w:pPr>
+      <w:r>
+        <w:rPr>
+          <w:rFonts w:ascii="Times New Roman" w:hAnsi="Times New Roman" w:cs="Times New Roman"/>
+          <w:b/>
+          <w:sz w:val="26"/>
+          <w:szCs w:val="26"/>
+        </w:rPr>
+        <w:t xml:space="preserve"> Báo cáo và thống kê doanh thu: </w:t>
+      </w:r>
+      <w:r>
+        <w:rPr>
+          <w:rFonts w:ascii="Times New Roman" w:hAnsi="Times New Roman" w:cs="Times New Roman"/>
+          <w:bCs/>
+          <w:sz w:val="26"/>
+          <w:szCs w:val="26"/>
+        </w:rPr>
+        <w:t>Chức năng này giúp người quản lý có thể biết được về doanh thu của cửa hàng và số lượng các mặt hàng được bán ra để có những bước tính toán đem lại lợi ích cho của hàng.</w:t>
+      </w:r>
     </w:p>
     <w:p>
       <w:pPr>
@@ -1982,6 +3266,7 @@
           <w:numId w:val="12"/>
         </w:numPr>
         <w:ind w:left="432" w:hanging="144"/>
+        <w:jc w:val="both"/>
         <w:rPr>
           <w:rFonts w:ascii="Times New Roman" w:hAnsi="Times New Roman" w:cs="Times New Roman"/>
           <w:b/>
@@ -1998,6 +3283,151 @@
         <w:t>Sơ đồ Use-case tổng quát</w:t>
       </w:r>
       <w:bookmarkEnd w:id="3"/>
+    </w:p>
+    <w:p>
+      <w:pPr>
+        <w:pStyle w:val="Heading3"/>
+        <w:numPr>
+          <w:ilvl w:val="0"/>
+          <w:numId w:val="16"/>
+        </w:numPr>
+        <w:ind w:left="360"/>
+        <w:rPr>
+          <w:rFonts w:ascii="Times New Roman" w:hAnsi="Times New Roman" w:cs="Times New Roman"/>
+          <w:sz w:val="26"/>
+          <w:szCs w:val="26"/>
+        </w:rPr>
+      </w:pPr>
+      <w:r>
+        <w:rPr>
+          <w:rFonts w:ascii="Times New Roman" w:hAnsi="Times New Roman" w:cs="Times New Roman"/>
+          <w:sz w:val="26"/>
+          <w:szCs w:val="26"/>
+        </w:rPr>
+        <w:t>User là NHÂN VIÊN</w:t>
+      </w:r>
+    </w:p>
+    <w:p>
+      <w:pPr>
+        <w:rPr>
+          <w:rFonts w:ascii="Times New Roman" w:hAnsi="Times New Roman" w:cs="Times New Roman"/>
+          <w:sz w:val="26"/>
+          <w:szCs w:val="26"/>
+        </w:rPr>
+      </w:pPr>
+      <w:r>
+        <w:rPr>
+          <w:noProof/>
+        </w:rPr>
+        <w:drawing>
+          <wp:inline distT="0" distB="0" distL="0" distR="0" wp14:anchorId="5397DC84" wp14:editId="03A2CA83">
+            <wp:extent cx="5943600" cy="3385820"/>
+            <wp:effectExtent l="0" t="0" r="0" b="5080"/>
+            <wp:docPr id="18" name="Picture 18"/>
+            <wp:cNvGraphicFramePr>
+              <a:graphicFrameLocks xmlns:a="http://schemas.openxmlformats.org/drawingml/2006/main" noChangeAspect="1"/>
+            </wp:cNvGraphicFramePr>
+            <a:graphic xmlns:a="http://schemas.openxmlformats.org/drawingml/2006/main">
+              <a:graphicData uri="http://schemas.openxmlformats.org/drawingml/2006/picture">
+                <pic:pic xmlns:pic="http://schemas.openxmlformats.org/drawingml/2006/picture">
+                  <pic:nvPicPr>
+                    <pic:cNvPr id="1" name=""/>
+                    <pic:cNvPicPr/>
+                  </pic:nvPicPr>
+                  <pic:blipFill>
+                    <a:blip r:embed="rId11"/>
+                    <a:stretch>
+                      <a:fillRect/>
+                    </a:stretch>
+                  </pic:blipFill>
+                  <pic:spPr>
+                    <a:xfrm>
+                      <a:off x="0" y="0"/>
+                      <a:ext cx="5943600" cy="3385820"/>
+                    </a:xfrm>
+                    <a:prstGeom prst="rect">
+                      <a:avLst/>
+                    </a:prstGeom>
+                  </pic:spPr>
+                </pic:pic>
+              </a:graphicData>
+            </a:graphic>
+          </wp:inline>
+        </w:drawing>
+      </w:r>
+    </w:p>
+    <w:p>
+      <w:pPr>
+        <w:pStyle w:val="Heading3"/>
+        <w:numPr>
+          <w:ilvl w:val="0"/>
+          <w:numId w:val="16"/>
+        </w:numPr>
+        <w:ind w:left="360"/>
+        <w:rPr>
+          <w:rFonts w:ascii="Times New Roman" w:hAnsi="Times New Roman" w:cs="Times New Roman"/>
+          <w:sz w:val="26"/>
+          <w:szCs w:val="26"/>
+        </w:rPr>
+      </w:pPr>
+      <w:r>
+        <w:rPr>
+          <w:rFonts w:ascii="Times New Roman" w:hAnsi="Times New Roman" w:cs="Times New Roman"/>
+          <w:sz w:val="26"/>
+          <w:szCs w:val="26"/>
+        </w:rPr>
+        <w:lastRenderedPageBreak/>
+        <w:t>User là QUẢN LÝ</w:t>
+      </w:r>
+    </w:p>
+    <w:p>
+      <w:pPr>
+        <w:rPr>
+          <w:rFonts w:ascii="Times New Roman" w:hAnsi="Times New Roman" w:cs="Times New Roman"/>
+          <w:sz w:val="26"/>
+          <w:szCs w:val="26"/>
+        </w:rPr>
+      </w:pPr>
+      <w:r>
+        <w:rPr>
+          <w:noProof/>
+        </w:rPr>
+        <w:drawing>
+          <wp:inline distT="0" distB="0" distL="0" distR="0" wp14:anchorId="6C0A1E50" wp14:editId="5B39CC56">
+            <wp:extent cx="5905500" cy="3362325"/>
+            <wp:effectExtent l="0" t="0" r="0" b="9525"/>
+            <wp:docPr id="19" name="Picture 19"/>
+            <wp:cNvGraphicFramePr>
+              <a:graphicFrameLocks xmlns:a="http://schemas.openxmlformats.org/drawingml/2006/main" noChangeAspect="1"/>
+            </wp:cNvGraphicFramePr>
+            <a:graphic xmlns:a="http://schemas.openxmlformats.org/drawingml/2006/main">
+              <a:graphicData uri="http://schemas.openxmlformats.org/drawingml/2006/picture">
+                <pic:pic xmlns:pic="http://schemas.openxmlformats.org/drawingml/2006/picture">
+                  <pic:nvPicPr>
+                    <pic:cNvPr id="1" name=""/>
+                    <pic:cNvPicPr/>
+                  </pic:nvPicPr>
+                  <pic:blipFill>
+                    <a:blip r:embed="rId12"/>
+                    <a:stretch>
+                      <a:fillRect/>
+                    </a:stretch>
+                  </pic:blipFill>
+                  <pic:spPr>
+                    <a:xfrm>
+                      <a:off x="0" y="0"/>
+                      <a:ext cx="5905500" cy="3362325"/>
+                    </a:xfrm>
+                    <a:prstGeom prst="rect">
+                      <a:avLst/>
+                    </a:prstGeom>
+                  </pic:spPr>
+                </pic:pic>
+              </a:graphicData>
+            </a:graphic>
+          </wp:inline>
+        </w:drawing>
+      </w:r>
     </w:p>
     <w:p>
       <w:pPr>
@@ -2007,6 +3437,7 @@
           <w:numId w:val="12"/>
         </w:numPr>
         <w:ind w:left="432" w:hanging="144"/>
+        <w:jc w:val="both"/>
         <w:rPr>
           <w:rFonts w:ascii="Times New Roman" w:hAnsi="Times New Roman" w:cs="Times New Roman"/>
           <w:b/>
@@ -2024,6 +3455,7 @@
       </w:r>
       <w:bookmarkEnd w:id="4"/>
     </w:p>
+    <w:p/>
     <w:p>
       <w:pPr>
         <w:pStyle w:val="Heading1"/>
@@ -2032,6 +3464,7 @@
           <w:numId w:val="12"/>
         </w:numPr>
         <w:ind w:left="1152" w:hanging="144"/>
+        <w:jc w:val="both"/>
         <w:rPr>
           <w:rFonts w:ascii="Times New Roman" w:hAnsi="Times New Roman" w:cs="Times New Roman"/>
         </w:rPr>
@@ -2053,10 +3486,12 @@
           <w:numId w:val="12"/>
         </w:numPr>
         <w:ind w:left="432" w:hanging="144"/>
+        <w:jc w:val="both"/>
         <w:rPr>
           <w:rFonts w:ascii="Times New Roman" w:hAnsi="Times New Roman" w:cs="Times New Roman"/>
           <w:b/>
           <w:bCs/>
+          <w:lang w:val="vi-VN"/>
         </w:rPr>
       </w:pPr>
       <w:bookmarkStart w:id="6" w:name="_Toc88859258"/>
@@ -2069,6 +3504,17 @@
         <w:t>Thiết kế CSDL</w:t>
       </w:r>
       <w:bookmarkEnd w:id="6"/>
+    </w:p>
+    <w:p>
+      <w:pPr>
+        <w:rPr>
+          <w:rFonts w:ascii="Times New Roman" w:hAnsi="Times New Roman" w:cs="Times New Roman"/>
+          <w:b/>
+          <w:sz w:val="28"/>
+          <w:szCs w:val="28"/>
+          <w:lang w:val="vi-VN"/>
+        </w:rPr>
+      </w:pPr>
     </w:p>
     <w:p>
       <w:pPr>
@@ -2078,10 +3524,12 @@
           <w:numId w:val="12"/>
         </w:numPr>
         <w:ind w:left="432" w:hanging="144"/>
+        <w:jc w:val="both"/>
         <w:rPr>
           <w:rFonts w:ascii="Times New Roman" w:hAnsi="Times New Roman" w:cs="Times New Roman"/>
           <w:b/>
           <w:bCs/>
+          <w:lang w:val="vi-VN"/>
         </w:rPr>
       </w:pPr>
       <w:bookmarkStart w:id="7" w:name="_Toc88859259"/>
@@ -2094,6 +3542,14 @@
         <w:t>Thiết kế giao diện</w:t>
       </w:r>
       <w:bookmarkEnd w:id="7"/>
+    </w:p>
+    <w:p>
+      <w:pPr>
+        <w:jc w:val="both"/>
+        <w:rPr>
+          <w:lang w:val="vi-VN"/>
+        </w:rPr>
+      </w:pPr>
     </w:p>
     <w:p>
       <w:pPr>
@@ -2103,6 +3559,7 @@
           <w:numId w:val="12"/>
         </w:numPr>
         <w:ind w:left="1152" w:hanging="144"/>
+        <w:jc w:val="both"/>
         <w:rPr>
           <w:rFonts w:ascii="Times New Roman" w:hAnsi="Times New Roman" w:cs="Times New Roman"/>
         </w:rPr>
@@ -2118,6 +3575,7 @@
     </w:p>
     <w:p>
       <w:pPr>
+        <w:jc w:val="both"/>
         <w:rPr>
           <w:rFonts w:ascii="Times New Roman" w:hAnsi="Times New Roman" w:cs="Times New Roman"/>
         </w:rPr>
@@ -2131,6 +3589,7 @@
     </w:p>
     <w:p>
       <w:pPr>
+        <w:jc w:val="both"/>
         <w:rPr>
           <w:rFonts w:ascii="Times New Roman" w:hAnsi="Times New Roman" w:cs="Times New Roman"/>
         </w:rPr>
@@ -2316,7 +3775,7 @@
                                     <w14:bevel/>
                                   </w14:textOutline>
                                 </w:rPr>
-                                <w:t>2</w:t>
+                                <w:t>6</w:t>
                               </w:r>
                               <w:r>
                                 <w:rPr>
@@ -2473,7 +3932,7 @@
                               <w14:bevel/>
                             </w14:textOutline>
                           </w:rPr>
-                          <w:t>2</w:t>
+                          <w:t>6</w:t>
                         </w:r>
                         <w:r>
                           <w:rPr>
@@ -2732,6 +4191,204 @@
     </w:lvl>
   </w:abstractNum>
   <w:abstractNum w:abstractNumId="2" w15:restartNumberingAfterBreak="0">
+    <w:nsid w:val="05E25E5E"/>
+    <w:multiLevelType w:val="hybridMultilevel"/>
+    <w:tmpl w:val="0352D07C"/>
+    <w:lvl w:ilvl="0" w:tplc="2090A75C">
+      <w:numFmt w:val="bullet"/>
+      <w:lvlText w:val=""/>
+      <w:lvlJc w:val="left"/>
+      <w:pPr>
+        <w:ind w:left="720" w:hanging="360"/>
+      </w:pPr>
+      <w:rPr>
+        <w:rFonts w:ascii="Symbol" w:eastAsiaTheme="minorHAnsi" w:hAnsi="Symbol" w:cs="Times New Roman" w:hint="default"/>
+      </w:rPr>
+    </w:lvl>
+    <w:lvl w:ilvl="1" w:tplc="04090003" w:tentative="1">
+      <w:start w:val="1"/>
+      <w:numFmt w:val="bullet"/>
+      <w:lvlText w:val="o"/>
+      <w:lvlJc w:val="left"/>
+      <w:pPr>
+        <w:ind w:left="1440" w:hanging="360"/>
+      </w:pPr>
+      <w:rPr>
+        <w:rFonts w:ascii="Courier New" w:hAnsi="Courier New" w:cs="Courier New" w:hint="default"/>
+      </w:rPr>
+    </w:lvl>
+    <w:lvl w:ilvl="2" w:tplc="04090005" w:tentative="1">
+      <w:start w:val="1"/>
+      <w:numFmt w:val="bullet"/>
+      <w:lvlText w:val=""/>
+      <w:lvlJc w:val="left"/>
+      <w:pPr>
+        <w:ind w:left="2160" w:hanging="360"/>
+      </w:pPr>
+      <w:rPr>
+        <w:rFonts w:ascii="Wingdings" w:hAnsi="Wingdings" w:hint="default"/>
+      </w:rPr>
+    </w:lvl>
+    <w:lvl w:ilvl="3" w:tplc="04090001" w:tentative="1">
+      <w:start w:val="1"/>
+      <w:numFmt w:val="bullet"/>
+      <w:lvlText w:val=""/>
+      <w:lvlJc w:val="left"/>
+      <w:pPr>
+        <w:ind w:left="2880" w:hanging="360"/>
+      </w:pPr>
+      <w:rPr>
+        <w:rFonts w:ascii="Symbol" w:hAnsi="Symbol" w:hint="default"/>
+      </w:rPr>
+    </w:lvl>
+    <w:lvl w:ilvl="4" w:tplc="04090003" w:tentative="1">
+      <w:start w:val="1"/>
+      <w:numFmt w:val="bullet"/>
+      <w:lvlText w:val="o"/>
+      <w:lvlJc w:val="left"/>
+      <w:pPr>
+        <w:ind w:left="3600" w:hanging="360"/>
+      </w:pPr>
+      <w:rPr>
+        <w:rFonts w:ascii="Courier New" w:hAnsi="Courier New" w:cs="Courier New" w:hint="default"/>
+      </w:rPr>
+    </w:lvl>
+    <w:lvl w:ilvl="5" w:tplc="04090005" w:tentative="1">
+      <w:start w:val="1"/>
+      <w:numFmt w:val="bullet"/>
+      <w:lvlText w:val=""/>
+      <w:lvlJc w:val="left"/>
+      <w:pPr>
+        <w:ind w:left="4320" w:hanging="360"/>
+      </w:pPr>
+      <w:rPr>
+        <w:rFonts w:ascii="Wingdings" w:hAnsi="Wingdings" w:hint="default"/>
+      </w:rPr>
+    </w:lvl>
+    <w:lvl w:ilvl="6" w:tplc="04090001" w:tentative="1">
+      <w:start w:val="1"/>
+      <w:numFmt w:val="bullet"/>
+      <w:lvlText w:val=""/>
+      <w:lvlJc w:val="left"/>
+      <w:pPr>
+        <w:ind w:left="5040" w:hanging="360"/>
+      </w:pPr>
+      <w:rPr>
+        <w:rFonts w:ascii="Symbol" w:hAnsi="Symbol" w:hint="default"/>
+      </w:rPr>
+    </w:lvl>
+    <w:lvl w:ilvl="7" w:tplc="04090003" w:tentative="1">
+      <w:start w:val="1"/>
+      <w:numFmt w:val="bullet"/>
+      <w:lvlText w:val="o"/>
+      <w:lvlJc w:val="left"/>
+      <w:pPr>
+        <w:ind w:left="5760" w:hanging="360"/>
+      </w:pPr>
+      <w:rPr>
+        <w:rFonts w:ascii="Courier New" w:hAnsi="Courier New" w:cs="Courier New" w:hint="default"/>
+      </w:rPr>
+    </w:lvl>
+    <w:lvl w:ilvl="8" w:tplc="04090005" w:tentative="1">
+      <w:start w:val="1"/>
+      <w:numFmt w:val="bullet"/>
+      <w:lvlText w:val=""/>
+      <w:lvlJc w:val="left"/>
+      <w:pPr>
+        <w:ind w:left="6480" w:hanging="360"/>
+      </w:pPr>
+      <w:rPr>
+        <w:rFonts w:ascii="Wingdings" w:hAnsi="Wingdings" w:hint="default"/>
+      </w:rPr>
+    </w:lvl>
+  </w:abstractNum>
+  <w:abstractNum w:abstractNumId="3" w15:restartNumberingAfterBreak="0">
+    <w:nsid w:val="136957DB"/>
+    <w:multiLevelType w:val="hybridMultilevel"/>
+    <w:tmpl w:val="5A7CDB9C"/>
+    <w:lvl w:ilvl="0" w:tplc="0409000F">
+      <w:start w:val="1"/>
+      <w:numFmt w:val="decimal"/>
+      <w:lvlText w:val="%1."/>
+      <w:lvlJc w:val="left"/>
+      <w:pPr>
+        <w:ind w:left="720" w:hanging="360"/>
+      </w:pPr>
+    </w:lvl>
+    <w:lvl w:ilvl="1" w:tplc="04090019" w:tentative="1">
+      <w:start w:val="1"/>
+      <w:numFmt w:val="lowerLetter"/>
+      <w:lvlText w:val="%2."/>
+      <w:lvlJc w:val="left"/>
+      <w:pPr>
+        <w:ind w:left="1440" w:hanging="360"/>
+      </w:pPr>
+    </w:lvl>
+    <w:lvl w:ilvl="2" w:tplc="0409001B" w:tentative="1">
+      <w:start w:val="1"/>
+      <w:numFmt w:val="lowerRoman"/>
+      <w:lvlText w:val="%3."/>
+      <w:lvlJc w:val="right"/>
+      <w:pPr>
+        <w:ind w:left="2160" w:hanging="180"/>
+      </w:pPr>
+    </w:lvl>
+    <w:lvl w:ilvl="3" w:tplc="0409000F" w:tentative="1">
+      <w:start w:val="1"/>
+      <w:numFmt w:val="decimal"/>
+      <w:lvlText w:val="%4."/>
+      <w:lvlJc w:val="left"/>
+      <w:pPr>
+        <w:ind w:left="2880" w:hanging="360"/>
+      </w:pPr>
+    </w:lvl>
+    <w:lvl w:ilvl="4" w:tplc="04090019" w:tentative="1">
+      <w:start w:val="1"/>
+      <w:numFmt w:val="lowerLetter"/>
+      <w:lvlText w:val="%5."/>
+      <w:lvlJc w:val="left"/>
+      <w:pPr>
+        <w:ind w:left="3600" w:hanging="360"/>
+      </w:pPr>
+    </w:lvl>
+    <w:lvl w:ilvl="5" w:tplc="0409001B" w:tentative="1">
+      <w:start w:val="1"/>
+      <w:numFmt w:val="lowerRoman"/>
+      <w:lvlText w:val="%6."/>
+      <w:lvlJc w:val="right"/>
+      <w:pPr>
+        <w:ind w:left="4320" w:hanging="180"/>
+      </w:pPr>
+    </w:lvl>
+    <w:lvl w:ilvl="6" w:tplc="0409000F" w:tentative="1">
+      <w:start w:val="1"/>
+      <w:numFmt w:val="decimal"/>
+      <w:lvlText w:val="%7."/>
+      <w:lvlJc w:val="left"/>
+      <w:pPr>
+        <w:ind w:left="5040" w:hanging="360"/>
+      </w:pPr>
+    </w:lvl>
+    <w:lvl w:ilvl="7" w:tplc="04090019" w:tentative="1">
+      <w:start w:val="1"/>
+      <w:numFmt w:val="lowerLetter"/>
+      <w:lvlText w:val="%8."/>
+      <w:lvlJc w:val="left"/>
+      <w:pPr>
+        <w:ind w:left="5760" w:hanging="360"/>
+      </w:pPr>
+    </w:lvl>
+    <w:lvl w:ilvl="8" w:tplc="0409001B" w:tentative="1">
+      <w:start w:val="1"/>
+      <w:numFmt w:val="lowerRoman"/>
+      <w:lvlText w:val="%9."/>
+      <w:lvlJc w:val="right"/>
+      <w:pPr>
+        <w:ind w:left="6480" w:hanging="180"/>
+      </w:pPr>
+    </w:lvl>
+  </w:abstractNum>
+  <w:abstractNum w:abstractNumId="4" w15:restartNumberingAfterBreak="0">
     <w:nsid w:val="287412F8"/>
     <w:multiLevelType w:val="hybridMultilevel"/>
     <w:tmpl w:val="0FA6CB1E"/>
@@ -2820,7 +4477,7 @@
       </w:pPr>
     </w:lvl>
   </w:abstractNum>
-  <w:abstractNum w:abstractNumId="3" w15:restartNumberingAfterBreak="0">
+  <w:abstractNum w:abstractNumId="5" w15:restartNumberingAfterBreak="0">
     <w:nsid w:val="37B85E75"/>
     <w:multiLevelType w:val="hybridMultilevel"/>
     <w:tmpl w:val="0F72CF3E"/>
@@ -2909,7 +4566,7 @@
       </w:pPr>
     </w:lvl>
   </w:abstractNum>
-  <w:abstractNum w:abstractNumId="4" w15:restartNumberingAfterBreak="0">
+  <w:abstractNum w:abstractNumId="6" w15:restartNumberingAfterBreak="0">
     <w:nsid w:val="38CC1B1E"/>
     <w:multiLevelType w:val="multilevel"/>
     <w:tmpl w:val="85CE944C"/>
@@ -3026,7 +4683,7 @@
       </w:rPr>
     </w:lvl>
   </w:abstractNum>
-  <w:abstractNum w:abstractNumId="5" w15:restartNumberingAfterBreak="0">
+  <w:abstractNum w:abstractNumId="7" w15:restartNumberingAfterBreak="0">
     <w:nsid w:val="39F646F6"/>
     <w:multiLevelType w:val="hybridMultilevel"/>
     <w:tmpl w:val="24D6B036"/>
@@ -3115,7 +4772,7 @@
       </w:pPr>
     </w:lvl>
   </w:abstractNum>
-  <w:abstractNum w:abstractNumId="6" w15:restartNumberingAfterBreak="0">
+  <w:abstractNum w:abstractNumId="8" w15:restartNumberingAfterBreak="0">
     <w:nsid w:val="43491651"/>
     <w:multiLevelType w:val="multilevel"/>
     <w:tmpl w:val="8B9C594A"/>
@@ -3232,7 +4889,7 @@
       </w:rPr>
     </w:lvl>
   </w:abstractNum>
-  <w:abstractNum w:abstractNumId="7" w15:restartNumberingAfterBreak="0">
+  <w:abstractNum w:abstractNumId="9" w15:restartNumberingAfterBreak="0">
     <w:nsid w:val="4BEF5671"/>
     <w:multiLevelType w:val="hybridMultilevel"/>
     <w:tmpl w:val="E154FD9C"/>
@@ -3318,7 +4975,7 @@
       </w:pPr>
     </w:lvl>
   </w:abstractNum>
-  <w:abstractNum w:abstractNumId="8" w15:restartNumberingAfterBreak="0">
+  <w:abstractNum w:abstractNumId="10" w15:restartNumberingAfterBreak="0">
     <w:nsid w:val="50AA47AD"/>
     <w:multiLevelType w:val="multilevel"/>
     <w:tmpl w:val="386A8E96"/>
@@ -3431,7 +5088,7 @@
       </w:rPr>
     </w:lvl>
   </w:abstractNum>
-  <w:abstractNum w:abstractNumId="9" w15:restartNumberingAfterBreak="0">
+  <w:abstractNum w:abstractNumId="11" w15:restartNumberingAfterBreak="0">
     <w:nsid w:val="50D94C01"/>
     <w:multiLevelType w:val="multilevel"/>
     <w:tmpl w:val="739E0760"/>
@@ -3544,7 +5201,7 @@
       </w:rPr>
     </w:lvl>
   </w:abstractNum>
-  <w:abstractNum w:abstractNumId="10" w15:restartNumberingAfterBreak="0">
+  <w:abstractNum w:abstractNumId="12" w15:restartNumberingAfterBreak="0">
     <w:nsid w:val="57F47A0C"/>
     <w:multiLevelType w:val="multilevel"/>
     <w:tmpl w:val="8B9C594A"/>
@@ -3661,7 +5318,7 @@
       </w:rPr>
     </w:lvl>
   </w:abstractNum>
-  <w:abstractNum w:abstractNumId="11" w15:restartNumberingAfterBreak="0">
+  <w:abstractNum w:abstractNumId="13" w15:restartNumberingAfterBreak="0">
     <w:nsid w:val="5BC2679C"/>
     <w:multiLevelType w:val="multilevel"/>
     <w:tmpl w:val="0409001D"/>
@@ -3747,7 +5404,7 @@
       </w:pPr>
     </w:lvl>
   </w:abstractNum>
-  <w:abstractNum w:abstractNumId="12" w15:restartNumberingAfterBreak="0">
+  <w:abstractNum w:abstractNumId="14" w15:restartNumberingAfterBreak="0">
     <w:nsid w:val="626870E6"/>
     <w:multiLevelType w:val="hybridMultilevel"/>
     <w:tmpl w:val="DA34B95A"/>
@@ -3834,46 +5491,168 @@
       <w:pPr>
         <w:ind w:left="6480" w:hanging="180"/>
       </w:pPr>
+    </w:lvl>
+  </w:abstractNum>
+  <w:abstractNum w:abstractNumId="15" w15:restartNumberingAfterBreak="0">
+    <w:nsid w:val="64210A9B"/>
+    <w:multiLevelType w:val="multilevel"/>
+    <w:tmpl w:val="081A14DC"/>
+    <w:lvl w:ilvl="0">
+      <w:start w:val="1"/>
+      <w:numFmt w:val="decimal"/>
+      <w:lvlText w:val="%1."/>
+      <w:lvlJc w:val="left"/>
+      <w:pPr>
+        <w:ind w:left="360" w:hanging="360"/>
+      </w:pPr>
+      <w:rPr>
+        <w:rFonts w:hint="default"/>
+      </w:rPr>
+    </w:lvl>
+    <w:lvl w:ilvl="1">
+      <w:start w:val="1"/>
+      <w:numFmt w:val="decimal"/>
+      <w:lvlText w:val="%1.%2)"/>
+      <w:lvlJc w:val="left"/>
+      <w:pPr>
+        <w:ind w:left="648" w:hanging="360"/>
+      </w:pPr>
+      <w:rPr>
+        <w:rFonts w:hint="default"/>
+      </w:rPr>
+    </w:lvl>
+    <w:lvl w:ilvl="2">
+      <w:start w:val="1"/>
+      <w:numFmt w:val="decimal"/>
+      <w:lvlText w:val="%1.%2)%3."/>
+      <w:lvlJc w:val="left"/>
+      <w:pPr>
+        <w:ind w:left="1296" w:hanging="720"/>
+      </w:pPr>
+      <w:rPr>
+        <w:rFonts w:hint="default"/>
+      </w:rPr>
+    </w:lvl>
+    <w:lvl w:ilvl="3">
+      <w:start w:val="1"/>
+      <w:numFmt w:val="decimal"/>
+      <w:lvlText w:val="%1.%2)%3.%4."/>
+      <w:lvlJc w:val="left"/>
+      <w:pPr>
+        <w:ind w:left="1584" w:hanging="720"/>
+      </w:pPr>
+      <w:rPr>
+        <w:rFonts w:hint="default"/>
+      </w:rPr>
+    </w:lvl>
+    <w:lvl w:ilvl="4">
+      <w:start w:val="1"/>
+      <w:numFmt w:val="decimal"/>
+      <w:lvlText w:val="%1.%2)%3.%4.%5."/>
+      <w:lvlJc w:val="left"/>
+      <w:pPr>
+        <w:ind w:left="2232" w:hanging="1080"/>
+      </w:pPr>
+      <w:rPr>
+        <w:rFonts w:hint="default"/>
+      </w:rPr>
+    </w:lvl>
+    <w:lvl w:ilvl="5">
+      <w:start w:val="1"/>
+      <w:numFmt w:val="decimal"/>
+      <w:lvlText w:val="%1.%2)%3.%4.%5.%6."/>
+      <w:lvlJc w:val="left"/>
+      <w:pPr>
+        <w:ind w:left="2520" w:hanging="1080"/>
+      </w:pPr>
+      <w:rPr>
+        <w:rFonts w:hint="default"/>
+      </w:rPr>
+    </w:lvl>
+    <w:lvl w:ilvl="6">
+      <w:start w:val="1"/>
+      <w:numFmt w:val="decimal"/>
+      <w:lvlText w:val="%1.%2)%3.%4.%5.%6.%7."/>
+      <w:lvlJc w:val="left"/>
+      <w:pPr>
+        <w:ind w:left="3168" w:hanging="1440"/>
+      </w:pPr>
+      <w:rPr>
+        <w:rFonts w:hint="default"/>
+      </w:rPr>
+    </w:lvl>
+    <w:lvl w:ilvl="7">
+      <w:start w:val="1"/>
+      <w:numFmt w:val="decimal"/>
+      <w:lvlText w:val="%1.%2)%3.%4.%5.%6.%7.%8."/>
+      <w:lvlJc w:val="left"/>
+      <w:pPr>
+        <w:ind w:left="3456" w:hanging="1440"/>
+      </w:pPr>
+      <w:rPr>
+        <w:rFonts w:hint="default"/>
+      </w:rPr>
+    </w:lvl>
+    <w:lvl w:ilvl="8">
+      <w:start w:val="1"/>
+      <w:numFmt w:val="decimal"/>
+      <w:lvlText w:val="%1.%2)%3.%4.%5.%6.%7.%8.%9."/>
+      <w:lvlJc w:val="left"/>
+      <w:pPr>
+        <w:ind w:left="4104" w:hanging="1800"/>
+      </w:pPr>
+      <w:rPr>
+        <w:rFonts w:hint="default"/>
+      </w:rPr>
     </w:lvl>
   </w:abstractNum>
   <w:num w:numId="1">
     <w:abstractNumId w:val="0"/>
   </w:num>
   <w:num w:numId="2">
-    <w:abstractNumId w:val="2"/>
+    <w:abstractNumId w:val="4"/>
   </w:num>
   <w:num w:numId="3">
     <w:abstractNumId w:val="1"/>
   </w:num>
   <w:num w:numId="4">
+    <w:abstractNumId w:val="13"/>
+  </w:num>
+  <w:num w:numId="5">
+    <w:abstractNumId w:val="10"/>
+  </w:num>
+  <w:num w:numId="6">
+    <w:abstractNumId w:val="5"/>
+  </w:num>
+  <w:num w:numId="7">
+    <w:abstractNumId w:val="7"/>
+  </w:num>
+  <w:num w:numId="8">
     <w:abstractNumId w:val="11"/>
   </w:num>
-  <w:num w:numId="5">
+  <w:num w:numId="9">
+    <w:abstractNumId w:val="12"/>
+  </w:num>
+  <w:num w:numId="10">
+    <w:abstractNumId w:val="14"/>
+  </w:num>
+  <w:num w:numId="11">
     <w:abstractNumId w:val="8"/>
   </w:num>
-  <w:num w:numId="6">
-    <w:abstractNumId w:val="3"/>
+  <w:num w:numId="12">
+    <w:abstractNumId w:val="6"/>
   </w:num>
-  <w:num w:numId="7">
-    <w:abstractNumId w:val="5"/>
-  </w:num>
-  <w:num w:numId="8">
+  <w:num w:numId="13">
     <w:abstractNumId w:val="9"/>
   </w:num>
-  <w:num w:numId="9">
-    <w:abstractNumId w:val="10"/>
+  <w:num w:numId="14">
+    <w:abstractNumId w:val="15"/>
   </w:num>
-  <w:num w:numId="10">
-    <w:abstractNumId w:val="12"/>
+  <w:num w:numId="15">
+    <w:abstractNumId w:val="2"/>
   </w:num>
-  <w:num w:numId="11">
-    <w:abstractNumId w:val="6"/>
-  </w:num>
-  <w:num w:numId="12">
-    <w:abstractNumId w:val="4"/>
-  </w:num>
-  <w:num w:numId="13">
-    <w:abstractNumId w:val="7"/>
+  <w:num w:numId="16">
+    <w:abstractNumId w:val="3"/>
   </w:num>
 </w:numbering>
 </file>
@@ -4050,7 +5829,7 @@
     <w:lsdException w:name="Table Web 2" w:semiHidden="1" w:unhideWhenUsed="1"/>
     <w:lsdException w:name="Table Web 3" w:semiHidden="1" w:unhideWhenUsed="1"/>
     <w:lsdException w:name="Balloon Text" w:semiHidden="1" w:unhideWhenUsed="1"/>
-    <w:lsdException w:name="Table Grid" w:uiPriority="59"/>
+    <w:lsdException w:name="Table Grid" w:semiHidden="1" w:uiPriority="59" w:unhideWhenUsed="1"/>
     <w:lsdException w:name="Table Theme" w:semiHidden="1" w:unhideWhenUsed="1"/>
     <w:lsdException w:name="Placeholder Text" w:semiHidden="1"/>
     <w:lsdException w:name="No Spacing" w:uiPriority="1" w:qFormat="1"/>
@@ -4320,6 +6099,28 @@
       <w:szCs w:val="26"/>
     </w:rPr>
   </w:style>
+  <w:style w:type="paragraph" w:styleId="Heading3">
+    <w:name w:val="heading 3"/>
+    <w:basedOn w:val="Normal"/>
+    <w:next w:val="Normal"/>
+    <w:link w:val="Heading3Char"/>
+    <w:uiPriority w:val="9"/>
+    <w:unhideWhenUsed/>
+    <w:qFormat/>
+    <w:rsid w:val="00280181"/>
+    <w:pPr>
+      <w:keepNext/>
+      <w:keepLines/>
+      <w:spacing w:before="40" w:after="0"/>
+      <w:outlineLvl w:val="2"/>
+    </w:pPr>
+    <w:rPr>
+      <w:rFonts w:asciiTheme="majorHAnsi" w:eastAsiaTheme="majorEastAsia" w:hAnsiTheme="majorHAnsi" w:cstheme="majorBidi"/>
+      <w:color w:val="243F60" w:themeColor="accent1" w:themeShade="7F"/>
+      <w:sz w:val="24"/>
+      <w:szCs w:val="24"/>
+    </w:rPr>
+  </w:style>
   <w:style w:type="character" w:default="1" w:styleId="DefaultParagraphFont">
     <w:name w:val="Default Paragraph Font"/>
     <w:uiPriority w:val="1"/>
@@ -4494,6 +6295,49 @@
     <w:rPr>
       <w:color w:val="0000FF" w:themeColor="hyperlink"/>
       <w:u w:val="single"/>
+    </w:rPr>
+  </w:style>
+  <w:style w:type="paragraph" w:styleId="BalloonText">
+    <w:name w:val="Balloon Text"/>
+    <w:basedOn w:val="Normal"/>
+    <w:link w:val="BalloonTextChar"/>
+    <w:uiPriority w:val="99"/>
+    <w:semiHidden/>
+    <w:unhideWhenUsed/>
+    <w:rsid w:val="007559DB"/>
+    <w:pPr>
+      <w:spacing w:after="0" w:line="240" w:lineRule="auto"/>
+    </w:pPr>
+    <w:rPr>
+      <w:rFonts w:ascii="Tahoma" w:hAnsi="Tahoma" w:cs="Tahoma"/>
+      <w:sz w:val="16"/>
+      <w:szCs w:val="16"/>
+    </w:rPr>
+  </w:style>
+  <w:style w:type="character" w:customStyle="1" w:styleId="BalloonTextChar">
+    <w:name w:val="Balloon Text Char"/>
+    <w:basedOn w:val="DefaultParagraphFont"/>
+    <w:link w:val="BalloonText"/>
+    <w:uiPriority w:val="99"/>
+    <w:semiHidden/>
+    <w:rsid w:val="007559DB"/>
+    <w:rPr>
+      <w:rFonts w:ascii="Tahoma" w:hAnsi="Tahoma" w:cs="Tahoma"/>
+      <w:sz w:val="16"/>
+      <w:szCs w:val="16"/>
+    </w:rPr>
+  </w:style>
+  <w:style w:type="character" w:customStyle="1" w:styleId="Heading3Char">
+    <w:name w:val="Heading 3 Char"/>
+    <w:basedOn w:val="DefaultParagraphFont"/>
+    <w:link w:val="Heading3"/>
+    <w:uiPriority w:val="9"/>
+    <w:rsid w:val="00280181"/>
+    <w:rPr>
+      <w:rFonts w:asciiTheme="majorHAnsi" w:eastAsiaTheme="majorEastAsia" w:hAnsiTheme="majorHAnsi" w:cstheme="majorBidi"/>
+      <w:color w:val="243F60" w:themeColor="accent1" w:themeShade="7F"/>
+      <w:sz w:val="24"/>
+      <w:szCs w:val="24"/>
     </w:rPr>
   </w:style>
 </w:styles>
@@ -4789,7 +6633,7 @@
 </file>
 
 <file path=customXml/itemProps1.xml><?xml version="1.0" encoding="utf-8"?>
-<ds:datastoreItem xmlns:ds="http://schemas.openxmlformats.org/officeDocument/2006/customXml" ds:itemID="{1D0F55BF-9186-483C-8EF2-94C34A334350}">
+<ds:datastoreItem xmlns:ds="http://schemas.openxmlformats.org/officeDocument/2006/customXml" ds:itemID="{02D72E44-5874-4727-A8AD-559694679E9E}">
   <ds:schemaRefs>
     <ds:schemaRef ds:uri="http://schemas.openxmlformats.org/officeDocument/2006/bibliography"/>
   </ds:schemaRefs>

</xml_diff>